<commit_message>
editted draft of hypothesis write up
</commit_message>
<xml_diff>
--- a/part2_exploratory_analysis/write-ups/hypothesis testing writeup.docx
+++ b/part2_exploratory_analysis/write-ups/hypothesis testing writeup.docx
@@ -17,12 +17,21 @@
         </w:rPr>
         <w:t>For the Parametric Statistical Tests, the dataset, “</w:t>
       </w:r>
+      <w:proofErr w:type="spellStart"/>
       <w:r>
         <w:rPr>
           <w:sz w:val="20"/>
           <w:szCs w:val="20"/>
         </w:rPr>
-        <w:t>PoldataSPIndustriesStockData no outliers</w:t>
+        <w:t>PoldataSPIndustriesStockData</w:t>
+      </w:r>
+      <w:proofErr w:type="spellEnd"/>
+      <w:r>
+        <w:rPr>
+          <w:sz w:val="20"/>
+          <w:szCs w:val="20"/>
+        </w:rPr>
+        <w:t xml:space="preserve"> no outliers</w:t>
       </w:r>
       <w:r>
         <w:rPr>
@@ -379,13 +388,6 @@
                 <w:szCs w:val="20"/>
               </w:rPr>
             </w:pPr>
-            <w:r>
-              <w:rPr>
-                <w:sz w:val="20"/>
-                <w:szCs w:val="20"/>
-              </w:rPr>
-              <w:t>Predict:</w:t>
-            </w:r>
           </w:p>
         </w:tc>
         <w:tc>
@@ -682,6 +684,37 @@
         </w:rPr>
         <w:t xml:space="preserve">: </w:t>
       </w:r>
+    </w:p>
+    <w:p>
+      <w:pPr>
+        <w:rPr>
+          <w:sz w:val="20"/>
+          <w:szCs w:val="20"/>
+        </w:rPr>
+      </w:pPr>
+    </w:p>
+    <w:p>
+      <w:pPr>
+        <w:rPr>
+          <w:sz w:val="20"/>
+          <w:szCs w:val="20"/>
+        </w:rPr>
+      </w:pPr>
+      <w:r>
+        <w:rPr>
+          <w:sz w:val="20"/>
+          <w:szCs w:val="20"/>
+        </w:rPr>
+        <w:t>Please note for all confusion matrices, 0 denotes losing and 1 denotes winning.</w:t>
+      </w:r>
+    </w:p>
+    <w:p>
+      <w:pPr>
+        <w:rPr>
+          <w:sz w:val="20"/>
+          <w:szCs w:val="20"/>
+        </w:rPr>
+      </w:pPr>
     </w:p>
     <w:tbl>
       <w:tblPr>
@@ -738,14 +771,7 @@
                 <w:sz w:val="20"/>
                 <w:szCs w:val="20"/>
               </w:rPr>
-              <w:t xml:space="preserve">Iteration </w:t>
-            </w:r>
-            <w:r>
-              <w:rPr>
-                <w:sz w:val="20"/>
-                <w:szCs w:val="20"/>
-              </w:rPr>
-              <w:t>2</w:t>
+              <w:t>Iteration 2</w:t>
             </w:r>
           </w:p>
         </w:tc>
@@ -766,14 +792,7 @@
                 <w:sz w:val="20"/>
                 <w:szCs w:val="20"/>
               </w:rPr>
-              <w:t xml:space="preserve">Iteration </w:t>
-            </w:r>
-            <w:r>
-              <w:rPr>
-                <w:sz w:val="20"/>
-                <w:szCs w:val="20"/>
-              </w:rPr>
-              <w:t>3</w:t>
+              <w:t>Iteration 3</w:t>
             </w:r>
           </w:p>
         </w:tc>
@@ -794,14 +813,7 @@
                 <w:sz w:val="20"/>
                 <w:szCs w:val="20"/>
               </w:rPr>
-              <w:t xml:space="preserve">Iteration </w:t>
-            </w:r>
-            <w:r>
-              <w:rPr>
-                <w:sz w:val="20"/>
-                <w:szCs w:val="20"/>
-              </w:rPr>
-              <w:t>4</w:t>
+              <w:t>Iteration 4</w:t>
             </w:r>
           </w:p>
         </w:tc>
@@ -822,14 +834,7 @@
                 <w:sz w:val="20"/>
                 <w:szCs w:val="20"/>
               </w:rPr>
-              <w:t xml:space="preserve">Iteration </w:t>
-            </w:r>
-            <w:r>
-              <w:rPr>
-                <w:sz w:val="20"/>
-                <w:szCs w:val="20"/>
-              </w:rPr>
-              <w:t>5</w:t>
+              <w:t>Iteration 5</w:t>
             </w:r>
           </w:p>
         </w:tc>
@@ -839,42 +844,212 @@
           <w:tcPr>
             <w:tcW w:w="1870" w:type="dxa"/>
           </w:tcPr>
-          <w:p>
-            <w:pPr>
-              <w:rPr>
-                <w:sz w:val="20"/>
-                <w:szCs w:val="20"/>
-              </w:rPr>
-            </w:pPr>
-            <w:r>
-              <w:rPr>
-                <w:sz w:val="20"/>
-                <w:szCs w:val="20"/>
-              </w:rPr>
-              <w:t>P</w:t>
-            </w:r>
-            <w:r>
-              <w:rPr>
-                <w:sz w:val="20"/>
-                <w:szCs w:val="20"/>
-              </w:rPr>
-              <w:t>redict</w:t>
-            </w:r>
-            <w:r>
-              <w:rPr>
-                <w:sz w:val="20"/>
-                <w:szCs w:val="20"/>
-              </w:rPr>
-              <w:t xml:space="preserve"> </w:t>
-            </w:r>
-            <w:r>
-              <w:rPr>
-                <w:sz w:val="20"/>
-                <w:szCs w:val="20"/>
-              </w:rPr>
-              <w:t xml:space="preserve"> 0   1</w:t>
-            </w:r>
-          </w:p>
+          <w:tbl>
+            <w:tblPr>
+              <w:tblStyle w:val="TableGrid"/>
+              <w:tblW w:w="0" w:type="auto"/>
+              <w:tblLook w:val="04A0" w:firstRow="1" w:lastRow="0" w:firstColumn="1" w:lastColumn="0" w:noHBand="0" w:noVBand="1"/>
+            </w:tblPr>
+            <w:tblGrid>
+              <w:gridCol w:w="548"/>
+              <w:gridCol w:w="548"/>
+              <w:gridCol w:w="548"/>
+            </w:tblGrid>
+            <w:tr>
+              <w:tc>
+                <w:tcPr>
+                  <w:tcW w:w="548" w:type="dxa"/>
+                </w:tcPr>
+                <w:p>
+                  <w:pPr>
+                    <w:jc w:val="center"/>
+                    <w:rPr>
+                      <w:sz w:val="20"/>
+                      <w:szCs w:val="20"/>
+                    </w:rPr>
+                  </w:pPr>
+                </w:p>
+              </w:tc>
+              <w:tc>
+                <w:tcPr>
+                  <w:tcW w:w="548" w:type="dxa"/>
+                </w:tcPr>
+                <w:p>
+                  <w:pPr>
+                    <w:jc w:val="center"/>
+                    <w:rPr>
+                      <w:sz w:val="20"/>
+                      <w:szCs w:val="20"/>
+                    </w:rPr>
+                  </w:pPr>
+                  <w:r>
+                    <w:rPr>
+                      <w:sz w:val="20"/>
+                      <w:szCs w:val="20"/>
+                    </w:rPr>
+                    <w:t>0</w:t>
+                  </w:r>
+                </w:p>
+              </w:tc>
+              <w:tc>
+                <w:tcPr>
+                  <w:tcW w:w="548" w:type="dxa"/>
+                </w:tcPr>
+                <w:p>
+                  <w:pPr>
+                    <w:jc w:val="center"/>
+                    <w:rPr>
+                      <w:sz w:val="20"/>
+                      <w:szCs w:val="20"/>
+                    </w:rPr>
+                  </w:pPr>
+                  <w:r>
+                    <w:rPr>
+                      <w:sz w:val="20"/>
+                      <w:szCs w:val="20"/>
+                    </w:rPr>
+                    <w:t>1</w:t>
+                  </w:r>
+                </w:p>
+              </w:tc>
+            </w:tr>
+            <w:tr>
+              <w:trPr>
+                <w:trHeight w:val="278"/>
+              </w:trPr>
+              <w:tc>
+                <w:tcPr>
+                  <w:tcW w:w="548" w:type="dxa"/>
+                </w:tcPr>
+                <w:p>
+                  <w:pPr>
+                    <w:jc w:val="center"/>
+                    <w:rPr>
+                      <w:sz w:val="20"/>
+                      <w:szCs w:val="20"/>
+                    </w:rPr>
+                  </w:pPr>
+                  <w:r>
+                    <w:rPr>
+                      <w:sz w:val="20"/>
+                      <w:szCs w:val="20"/>
+                    </w:rPr>
+                    <w:t>0</w:t>
+                  </w:r>
+                </w:p>
+              </w:tc>
+              <w:tc>
+                <w:tcPr>
+                  <w:tcW w:w="548" w:type="dxa"/>
+                </w:tcPr>
+                <w:p>
+                  <w:pPr>
+                    <w:jc w:val="center"/>
+                    <w:rPr>
+                      <w:sz w:val="20"/>
+                      <w:szCs w:val="20"/>
+                    </w:rPr>
+                  </w:pPr>
+                  <w:r>
+                    <w:rPr>
+                      <w:sz w:val="20"/>
+                      <w:szCs w:val="20"/>
+                    </w:rPr>
+                    <w:t xml:space="preserve">314  </w:t>
+                  </w:r>
+                </w:p>
+              </w:tc>
+              <w:tc>
+                <w:tcPr>
+                  <w:tcW w:w="548" w:type="dxa"/>
+                </w:tcPr>
+                <w:p>
+                  <w:pPr>
+                    <w:jc w:val="center"/>
+                    <w:rPr>
+                      <w:sz w:val="20"/>
+                      <w:szCs w:val="20"/>
+                    </w:rPr>
+                  </w:pPr>
+                  <w:r>
+                    <w:rPr>
+                      <w:sz w:val="20"/>
+                      <w:szCs w:val="20"/>
+                    </w:rPr>
+                    <w:t>70</w:t>
+                  </w:r>
+                </w:p>
+              </w:tc>
+            </w:tr>
+            <w:tr>
+              <w:trPr>
+                <w:trHeight w:val="224"/>
+              </w:trPr>
+              <w:tc>
+                <w:tcPr>
+                  <w:tcW w:w="548" w:type="dxa"/>
+                </w:tcPr>
+                <w:p>
+                  <w:pPr>
+                    <w:jc w:val="center"/>
+                    <w:rPr>
+                      <w:sz w:val="20"/>
+                      <w:szCs w:val="20"/>
+                    </w:rPr>
+                  </w:pPr>
+                  <w:r>
+                    <w:rPr>
+                      <w:sz w:val="20"/>
+                      <w:szCs w:val="20"/>
+                    </w:rPr>
+                    <w:t>1</w:t>
+                  </w:r>
+                </w:p>
+              </w:tc>
+              <w:tc>
+                <w:tcPr>
+                  <w:tcW w:w="548" w:type="dxa"/>
+                </w:tcPr>
+                <w:p>
+                  <w:pPr>
+                    <w:jc w:val="center"/>
+                    <w:rPr>
+                      <w:sz w:val="20"/>
+                      <w:szCs w:val="20"/>
+                    </w:rPr>
+                  </w:pPr>
+                  <w:r>
+                    <w:rPr>
+                      <w:sz w:val="20"/>
+                      <w:szCs w:val="20"/>
+                    </w:rPr>
+                    <w:t>16</w:t>
+                  </w:r>
+                </w:p>
+              </w:tc>
+              <w:tc>
+                <w:tcPr>
+                  <w:tcW w:w="548" w:type="dxa"/>
+                </w:tcPr>
+                <w:p>
+                  <w:pPr>
+                    <w:jc w:val="center"/>
+                    <w:rPr>
+                      <w:sz w:val="20"/>
+                      <w:szCs w:val="20"/>
+                    </w:rPr>
+                  </w:pPr>
+                  <w:r>
+                    <w:rPr>
+                      <w:sz w:val="20"/>
+                      <w:szCs w:val="20"/>
+                    </w:rPr>
+                    <w:t>334</w:t>
+                  </w:r>
+                </w:p>
+              </w:tc>
+            </w:tr>
+          </w:tbl>
           <w:p>
             <w:pPr>
               <w:jc w:val="center"/>
@@ -883,14 +1058,629 @@
                 <w:szCs w:val="20"/>
               </w:rPr>
             </w:pPr>
-            <w:r>
-              <w:rPr>
-                <w:sz w:val="20"/>
-                <w:szCs w:val="20"/>
-              </w:rPr>
-              <w:t>0 314  70</w:t>
-            </w:r>
-          </w:p>
+          </w:p>
+        </w:tc>
+        <w:tc>
+          <w:tcPr>
+            <w:tcW w:w="1870" w:type="dxa"/>
+          </w:tcPr>
+          <w:tbl>
+            <w:tblPr>
+              <w:tblStyle w:val="TableGrid"/>
+              <w:tblW w:w="0" w:type="auto"/>
+              <w:tblLook w:val="04A0" w:firstRow="1" w:lastRow="0" w:firstColumn="1" w:lastColumn="0" w:noHBand="0" w:noVBand="1"/>
+            </w:tblPr>
+            <w:tblGrid>
+              <w:gridCol w:w="548"/>
+              <w:gridCol w:w="548"/>
+              <w:gridCol w:w="548"/>
+            </w:tblGrid>
+            <w:tr>
+              <w:tc>
+                <w:tcPr>
+                  <w:tcW w:w="548" w:type="dxa"/>
+                </w:tcPr>
+                <w:p>
+                  <w:pPr>
+                    <w:jc w:val="center"/>
+                    <w:rPr>
+                      <w:sz w:val="20"/>
+                      <w:szCs w:val="20"/>
+                    </w:rPr>
+                  </w:pPr>
+                </w:p>
+              </w:tc>
+              <w:tc>
+                <w:tcPr>
+                  <w:tcW w:w="548" w:type="dxa"/>
+                </w:tcPr>
+                <w:p>
+                  <w:pPr>
+                    <w:jc w:val="center"/>
+                    <w:rPr>
+                      <w:sz w:val="20"/>
+                      <w:szCs w:val="20"/>
+                    </w:rPr>
+                  </w:pPr>
+                  <w:r>
+                    <w:rPr>
+                      <w:sz w:val="20"/>
+                      <w:szCs w:val="20"/>
+                    </w:rPr>
+                    <w:t>0</w:t>
+                  </w:r>
+                </w:p>
+              </w:tc>
+              <w:tc>
+                <w:tcPr>
+                  <w:tcW w:w="548" w:type="dxa"/>
+                </w:tcPr>
+                <w:p>
+                  <w:pPr>
+                    <w:jc w:val="center"/>
+                    <w:rPr>
+                      <w:sz w:val="20"/>
+                      <w:szCs w:val="20"/>
+                    </w:rPr>
+                  </w:pPr>
+                  <w:r>
+                    <w:rPr>
+                      <w:sz w:val="20"/>
+                      <w:szCs w:val="20"/>
+                    </w:rPr>
+                    <w:t>1</w:t>
+                  </w:r>
+                </w:p>
+              </w:tc>
+            </w:tr>
+            <w:tr>
+              <w:tc>
+                <w:tcPr>
+                  <w:tcW w:w="548" w:type="dxa"/>
+                </w:tcPr>
+                <w:p>
+                  <w:pPr>
+                    <w:jc w:val="center"/>
+                    <w:rPr>
+                      <w:sz w:val="20"/>
+                      <w:szCs w:val="20"/>
+                    </w:rPr>
+                  </w:pPr>
+                  <w:r>
+                    <w:rPr>
+                      <w:sz w:val="20"/>
+                      <w:szCs w:val="20"/>
+                    </w:rPr>
+                    <w:t>0</w:t>
+                  </w:r>
+                </w:p>
+              </w:tc>
+              <w:tc>
+                <w:tcPr>
+                  <w:tcW w:w="548" w:type="dxa"/>
+                </w:tcPr>
+                <w:p>
+                  <w:pPr>
+                    <w:jc w:val="center"/>
+                    <w:rPr>
+                      <w:sz w:val="20"/>
+                      <w:szCs w:val="20"/>
+                    </w:rPr>
+                  </w:pPr>
+                  <w:r>
+                    <w:rPr>
+                      <w:sz w:val="20"/>
+                      <w:szCs w:val="20"/>
+                    </w:rPr>
+                    <w:t>316</w:t>
+                  </w:r>
+                </w:p>
+              </w:tc>
+              <w:tc>
+                <w:tcPr>
+                  <w:tcW w:w="548" w:type="dxa"/>
+                </w:tcPr>
+                <w:p>
+                  <w:pPr>
+                    <w:jc w:val="center"/>
+                    <w:rPr>
+                      <w:sz w:val="20"/>
+                      <w:szCs w:val="20"/>
+                    </w:rPr>
+                  </w:pPr>
+                  <w:r>
+                    <w:rPr>
+                      <w:sz w:val="20"/>
+                      <w:szCs w:val="20"/>
+                    </w:rPr>
+                    <w:t>58</w:t>
+                  </w:r>
+                </w:p>
+              </w:tc>
+            </w:tr>
+            <w:tr>
+              <w:tc>
+                <w:tcPr>
+                  <w:tcW w:w="548" w:type="dxa"/>
+                </w:tcPr>
+                <w:p>
+                  <w:pPr>
+                    <w:jc w:val="center"/>
+                    <w:rPr>
+                      <w:sz w:val="20"/>
+                      <w:szCs w:val="20"/>
+                    </w:rPr>
+                  </w:pPr>
+                  <w:r>
+                    <w:rPr>
+                      <w:sz w:val="20"/>
+                      <w:szCs w:val="20"/>
+                    </w:rPr>
+                    <w:t>1</w:t>
+                  </w:r>
+                </w:p>
+              </w:tc>
+              <w:tc>
+                <w:tcPr>
+                  <w:tcW w:w="548" w:type="dxa"/>
+                </w:tcPr>
+                <w:p>
+                  <w:pPr>
+                    <w:jc w:val="center"/>
+                    <w:rPr>
+                      <w:sz w:val="20"/>
+                      <w:szCs w:val="20"/>
+                    </w:rPr>
+                  </w:pPr>
+                  <w:r>
+                    <w:rPr>
+                      <w:sz w:val="20"/>
+                      <w:szCs w:val="20"/>
+                    </w:rPr>
+                    <w:t>14</w:t>
+                  </w:r>
+                </w:p>
+              </w:tc>
+              <w:tc>
+                <w:tcPr>
+                  <w:tcW w:w="548" w:type="dxa"/>
+                </w:tcPr>
+                <w:p>
+                  <w:pPr>
+                    <w:jc w:val="center"/>
+                    <w:rPr>
+                      <w:sz w:val="20"/>
+                      <w:szCs w:val="20"/>
+                    </w:rPr>
+                  </w:pPr>
+                  <w:r>
+                    <w:rPr>
+                      <w:sz w:val="20"/>
+                      <w:szCs w:val="20"/>
+                    </w:rPr>
+                    <w:t>346</w:t>
+                  </w:r>
+                </w:p>
+              </w:tc>
+            </w:tr>
+          </w:tbl>
+          <w:p>
+            <w:pPr>
+              <w:rPr>
+                <w:sz w:val="20"/>
+                <w:szCs w:val="20"/>
+              </w:rPr>
+            </w:pPr>
+          </w:p>
+        </w:tc>
+        <w:tc>
+          <w:tcPr>
+            <w:tcW w:w="1870" w:type="dxa"/>
+          </w:tcPr>
+          <w:tbl>
+            <w:tblPr>
+              <w:tblStyle w:val="TableGrid"/>
+              <w:tblW w:w="0" w:type="auto"/>
+              <w:tblLook w:val="04A0" w:firstRow="1" w:lastRow="0" w:firstColumn="1" w:lastColumn="0" w:noHBand="0" w:noVBand="1"/>
+            </w:tblPr>
+            <w:tblGrid>
+              <w:gridCol w:w="548"/>
+              <w:gridCol w:w="548"/>
+              <w:gridCol w:w="548"/>
+            </w:tblGrid>
+            <w:tr>
+              <w:tc>
+                <w:tcPr>
+                  <w:tcW w:w="548" w:type="dxa"/>
+                </w:tcPr>
+                <w:p>
+                  <w:pPr>
+                    <w:rPr>
+                      <w:sz w:val="20"/>
+                      <w:szCs w:val="20"/>
+                    </w:rPr>
+                  </w:pPr>
+                </w:p>
+              </w:tc>
+              <w:tc>
+                <w:tcPr>
+                  <w:tcW w:w="548" w:type="dxa"/>
+                </w:tcPr>
+                <w:p>
+                  <w:pPr>
+                    <w:rPr>
+                      <w:sz w:val="20"/>
+                      <w:szCs w:val="20"/>
+                    </w:rPr>
+                  </w:pPr>
+                  <w:r>
+                    <w:rPr>
+                      <w:sz w:val="20"/>
+                      <w:szCs w:val="20"/>
+                    </w:rPr>
+                    <w:t>0</w:t>
+                  </w:r>
+                </w:p>
+              </w:tc>
+              <w:tc>
+                <w:tcPr>
+                  <w:tcW w:w="548" w:type="dxa"/>
+                </w:tcPr>
+                <w:p>
+                  <w:pPr>
+                    <w:rPr>
+                      <w:sz w:val="20"/>
+                      <w:szCs w:val="20"/>
+                    </w:rPr>
+                  </w:pPr>
+                  <w:r>
+                    <w:rPr>
+                      <w:sz w:val="20"/>
+                      <w:szCs w:val="20"/>
+                    </w:rPr>
+                    <w:t>1</w:t>
+                  </w:r>
+                </w:p>
+              </w:tc>
+            </w:tr>
+            <w:tr>
+              <w:tc>
+                <w:tcPr>
+                  <w:tcW w:w="548" w:type="dxa"/>
+                </w:tcPr>
+                <w:p>
+                  <w:pPr>
+                    <w:rPr>
+                      <w:sz w:val="20"/>
+                      <w:szCs w:val="20"/>
+                    </w:rPr>
+                  </w:pPr>
+                  <w:r>
+                    <w:rPr>
+                      <w:sz w:val="20"/>
+                      <w:szCs w:val="20"/>
+                    </w:rPr>
+                    <w:t>0</w:t>
+                  </w:r>
+                </w:p>
+              </w:tc>
+              <w:tc>
+                <w:tcPr>
+                  <w:tcW w:w="548" w:type="dxa"/>
+                </w:tcPr>
+                <w:p>
+                  <w:pPr>
+                    <w:rPr>
+                      <w:sz w:val="20"/>
+                      <w:szCs w:val="20"/>
+                    </w:rPr>
+                  </w:pPr>
+                  <w:r>
+                    <w:rPr>
+                      <w:sz w:val="20"/>
+                      <w:szCs w:val="20"/>
+                    </w:rPr>
+                    <w:t>313</w:t>
+                  </w:r>
+                </w:p>
+              </w:tc>
+              <w:tc>
+                <w:tcPr>
+                  <w:tcW w:w="548" w:type="dxa"/>
+                </w:tcPr>
+                <w:p>
+                  <w:pPr>
+                    <w:rPr>
+                      <w:sz w:val="20"/>
+                      <w:szCs w:val="20"/>
+                    </w:rPr>
+                  </w:pPr>
+                  <w:r>
+                    <w:rPr>
+                      <w:sz w:val="20"/>
+                      <w:szCs w:val="20"/>
+                    </w:rPr>
+                    <w:t>60</w:t>
+                  </w:r>
+                </w:p>
+              </w:tc>
+            </w:tr>
+            <w:tr>
+              <w:tc>
+                <w:tcPr>
+                  <w:tcW w:w="548" w:type="dxa"/>
+                </w:tcPr>
+                <w:p>
+                  <w:pPr>
+                    <w:rPr>
+                      <w:sz w:val="20"/>
+                      <w:szCs w:val="20"/>
+                    </w:rPr>
+                  </w:pPr>
+                  <w:r>
+                    <w:rPr>
+                      <w:sz w:val="20"/>
+                      <w:szCs w:val="20"/>
+                    </w:rPr>
+                    <w:t>1</w:t>
+                  </w:r>
+                </w:p>
+              </w:tc>
+              <w:tc>
+                <w:tcPr>
+                  <w:tcW w:w="548" w:type="dxa"/>
+                </w:tcPr>
+                <w:p>
+                  <w:pPr>
+                    <w:rPr>
+                      <w:sz w:val="20"/>
+                      <w:szCs w:val="20"/>
+                    </w:rPr>
+                  </w:pPr>
+                  <w:r>
+                    <w:rPr>
+                      <w:sz w:val="20"/>
+                      <w:szCs w:val="20"/>
+                    </w:rPr>
+                    <w:t>20</w:t>
+                  </w:r>
+                </w:p>
+              </w:tc>
+              <w:tc>
+                <w:tcPr>
+                  <w:tcW w:w="548" w:type="dxa"/>
+                </w:tcPr>
+                <w:p>
+                  <w:pPr>
+                    <w:rPr>
+                      <w:sz w:val="20"/>
+                      <w:szCs w:val="20"/>
+                    </w:rPr>
+                  </w:pPr>
+                  <w:r>
+                    <w:rPr>
+                      <w:sz w:val="20"/>
+                      <w:szCs w:val="20"/>
+                    </w:rPr>
+                    <w:t>341</w:t>
+                  </w:r>
+                </w:p>
+              </w:tc>
+            </w:tr>
+          </w:tbl>
+          <w:p>
+            <w:pPr>
+              <w:rPr>
+                <w:sz w:val="20"/>
+                <w:szCs w:val="20"/>
+              </w:rPr>
+            </w:pPr>
+          </w:p>
+        </w:tc>
+        <w:tc>
+          <w:tcPr>
+            <w:tcW w:w="1870" w:type="dxa"/>
+          </w:tcPr>
+          <w:tbl>
+            <w:tblPr>
+              <w:tblStyle w:val="TableGrid"/>
+              <w:tblW w:w="0" w:type="auto"/>
+              <w:tblLook w:val="04A0" w:firstRow="1" w:lastRow="0" w:firstColumn="1" w:lastColumn="0" w:noHBand="0" w:noVBand="1"/>
+            </w:tblPr>
+            <w:tblGrid>
+              <w:gridCol w:w="548"/>
+              <w:gridCol w:w="548"/>
+              <w:gridCol w:w="548"/>
+            </w:tblGrid>
+            <w:tr>
+              <w:tc>
+                <w:tcPr>
+                  <w:tcW w:w="548" w:type="dxa"/>
+                </w:tcPr>
+                <w:p>
+                  <w:pPr>
+                    <w:jc w:val="center"/>
+                    <w:rPr>
+                      <w:sz w:val="20"/>
+                      <w:szCs w:val="20"/>
+                    </w:rPr>
+                  </w:pPr>
+                </w:p>
+              </w:tc>
+              <w:tc>
+                <w:tcPr>
+                  <w:tcW w:w="548" w:type="dxa"/>
+                </w:tcPr>
+                <w:p>
+                  <w:pPr>
+                    <w:jc w:val="center"/>
+                    <w:rPr>
+                      <w:sz w:val="20"/>
+                      <w:szCs w:val="20"/>
+                    </w:rPr>
+                  </w:pPr>
+                  <w:r>
+                    <w:rPr>
+                      <w:sz w:val="20"/>
+                      <w:szCs w:val="20"/>
+                    </w:rPr>
+                    <w:t>0</w:t>
+                  </w:r>
+                </w:p>
+              </w:tc>
+              <w:tc>
+                <w:tcPr>
+                  <w:tcW w:w="548" w:type="dxa"/>
+                </w:tcPr>
+                <w:p>
+                  <w:pPr>
+                    <w:jc w:val="center"/>
+                    <w:rPr>
+                      <w:sz w:val="20"/>
+                      <w:szCs w:val="20"/>
+                    </w:rPr>
+                  </w:pPr>
+                  <w:r>
+                    <w:rPr>
+                      <w:sz w:val="20"/>
+                      <w:szCs w:val="20"/>
+                    </w:rPr>
+                    <w:t>1</w:t>
+                  </w:r>
+                </w:p>
+              </w:tc>
+            </w:tr>
+            <w:tr>
+              <w:tc>
+                <w:tcPr>
+                  <w:tcW w:w="548" w:type="dxa"/>
+                </w:tcPr>
+                <w:p>
+                  <w:pPr>
+                    <w:jc w:val="center"/>
+                    <w:rPr>
+                      <w:sz w:val="20"/>
+                      <w:szCs w:val="20"/>
+                    </w:rPr>
+                  </w:pPr>
+                  <w:r>
+                    <w:rPr>
+                      <w:sz w:val="20"/>
+                      <w:szCs w:val="20"/>
+                    </w:rPr>
+                    <w:t>0</w:t>
+                  </w:r>
+                </w:p>
+              </w:tc>
+              <w:tc>
+                <w:tcPr>
+                  <w:tcW w:w="548" w:type="dxa"/>
+                </w:tcPr>
+                <w:p>
+                  <w:pPr>
+                    <w:jc w:val="center"/>
+                    <w:rPr>
+                      <w:sz w:val="20"/>
+                      <w:szCs w:val="20"/>
+                    </w:rPr>
+                  </w:pPr>
+                  <w:r>
+                    <w:rPr>
+                      <w:sz w:val="20"/>
+                      <w:szCs w:val="20"/>
+                    </w:rPr>
+                    <w:t>321</w:t>
+                  </w:r>
+                </w:p>
+              </w:tc>
+              <w:tc>
+                <w:tcPr>
+                  <w:tcW w:w="548" w:type="dxa"/>
+                </w:tcPr>
+                <w:p>
+                  <w:pPr>
+                    <w:jc w:val="center"/>
+                    <w:rPr>
+                      <w:sz w:val="20"/>
+                      <w:szCs w:val="20"/>
+                    </w:rPr>
+                  </w:pPr>
+                  <w:r>
+                    <w:rPr>
+                      <w:sz w:val="20"/>
+                      <w:szCs w:val="20"/>
+                    </w:rPr>
+                    <w:t>59</w:t>
+                  </w:r>
+                </w:p>
+              </w:tc>
+            </w:tr>
+            <w:tr>
+              <w:tc>
+                <w:tcPr>
+                  <w:tcW w:w="548" w:type="dxa"/>
+                </w:tcPr>
+                <w:p>
+                  <w:pPr>
+                    <w:jc w:val="center"/>
+                    <w:rPr>
+                      <w:sz w:val="20"/>
+                      <w:szCs w:val="20"/>
+                    </w:rPr>
+                  </w:pPr>
+                  <w:r>
+                    <w:rPr>
+                      <w:sz w:val="20"/>
+                      <w:szCs w:val="20"/>
+                    </w:rPr>
+                    <w:t>1</w:t>
+                  </w:r>
+                </w:p>
+              </w:tc>
+              <w:tc>
+                <w:tcPr>
+                  <w:tcW w:w="548" w:type="dxa"/>
+                </w:tcPr>
+                <w:p>
+                  <w:pPr>
+                    <w:jc w:val="center"/>
+                    <w:rPr>
+                      <w:sz w:val="20"/>
+                      <w:szCs w:val="20"/>
+                    </w:rPr>
+                  </w:pPr>
+                  <w:r>
+                    <w:rPr>
+                      <w:sz w:val="20"/>
+                      <w:szCs w:val="20"/>
+                    </w:rPr>
+                    <w:t>17</w:t>
+                  </w:r>
+                </w:p>
+              </w:tc>
+              <w:tc>
+                <w:tcPr>
+                  <w:tcW w:w="548" w:type="dxa"/>
+                </w:tcPr>
+                <w:p>
+                  <w:pPr>
+                    <w:jc w:val="center"/>
+                    <w:rPr>
+                      <w:sz w:val="20"/>
+                      <w:szCs w:val="20"/>
+                    </w:rPr>
+                  </w:pPr>
+                  <w:r>
+                    <w:rPr>
+                      <w:sz w:val="20"/>
+                      <w:szCs w:val="20"/>
+                    </w:rPr>
+                    <w:t>337</w:t>
+                  </w:r>
+                </w:p>
+              </w:tc>
+            </w:tr>
+          </w:tbl>
           <w:p>
             <w:pPr>
               <w:jc w:val="center"/>
@@ -899,183 +1689,212 @@
                 <w:szCs w:val="20"/>
               </w:rPr>
             </w:pPr>
-            <w:r>
-              <w:rPr>
-                <w:sz w:val="20"/>
-                <w:szCs w:val="20"/>
-              </w:rPr>
-              <w:t>1  16 334</w:t>
-            </w:r>
-          </w:p>
-        </w:tc>
-        <w:tc>
-          <w:tcPr>
-            <w:tcW w:w="1870" w:type="dxa"/>
-          </w:tcPr>
-          <w:p>
-            <w:pPr>
-              <w:rPr>
-                <w:sz w:val="20"/>
-                <w:szCs w:val="20"/>
-              </w:rPr>
-            </w:pPr>
-            <w:r>
-              <w:rPr>
-                <w:sz w:val="20"/>
-                <w:szCs w:val="20"/>
-              </w:rPr>
-              <w:t>predict</w:t>
-            </w:r>
-            <w:r>
-              <w:rPr>
-                <w:sz w:val="20"/>
-                <w:szCs w:val="20"/>
-              </w:rPr>
-              <w:t xml:space="preserve">  </w:t>
-            </w:r>
-            <w:r>
-              <w:rPr>
-                <w:sz w:val="20"/>
-                <w:szCs w:val="20"/>
-              </w:rPr>
-              <w:t xml:space="preserve">       </w:t>
-            </w:r>
-            <w:r>
-              <w:rPr>
-                <w:sz w:val="20"/>
-                <w:szCs w:val="20"/>
-              </w:rPr>
-              <w:t xml:space="preserve"> 0   1</w:t>
-            </w:r>
-          </w:p>
-          <w:p>
-            <w:pPr>
-              <w:rPr>
-                <w:sz w:val="20"/>
-                <w:szCs w:val="20"/>
-              </w:rPr>
-            </w:pPr>
-            <w:r>
-              <w:rPr>
-                <w:sz w:val="20"/>
-                <w:szCs w:val="20"/>
-              </w:rPr>
-              <w:t xml:space="preserve">                  0 316  58</w:t>
-            </w:r>
-          </w:p>
-          <w:p>
-            <w:pPr>
-              <w:rPr>
-                <w:sz w:val="20"/>
-                <w:szCs w:val="20"/>
-              </w:rPr>
-            </w:pPr>
-            <w:r>
-              <w:rPr>
-                <w:sz w:val="20"/>
-                <w:szCs w:val="20"/>
-              </w:rPr>
-              <w:t xml:space="preserve">                  1  14 346</w:t>
-            </w:r>
-          </w:p>
-        </w:tc>
-        <w:tc>
-          <w:tcPr>
-            <w:tcW w:w="1870" w:type="dxa"/>
-          </w:tcPr>
-          <w:p>
-            <w:pPr>
-              <w:rPr>
-                <w:sz w:val="20"/>
-                <w:szCs w:val="20"/>
-              </w:rPr>
-            </w:pPr>
-            <w:r>
-              <w:rPr>
-                <w:sz w:val="20"/>
-                <w:szCs w:val="20"/>
-              </w:rPr>
-              <w:t>P</w:t>
-            </w:r>
-            <w:r>
-              <w:rPr>
-                <w:sz w:val="20"/>
-                <w:szCs w:val="20"/>
-              </w:rPr>
-              <w:t>redict</w:t>
-            </w:r>
-            <w:r>
-              <w:rPr>
-                <w:sz w:val="20"/>
-                <w:szCs w:val="20"/>
-              </w:rPr>
-              <w:t xml:space="preserve"> </w:t>
-            </w:r>
-            <w:r>
-              <w:rPr>
-                <w:sz w:val="20"/>
-                <w:szCs w:val="20"/>
-              </w:rPr>
-              <w:t xml:space="preserve"> </w:t>
-            </w:r>
-            <w:r>
-              <w:rPr>
-                <w:sz w:val="20"/>
-                <w:szCs w:val="20"/>
-              </w:rPr>
-              <w:t xml:space="preserve">        </w:t>
-            </w:r>
-            <w:r>
-              <w:rPr>
-                <w:sz w:val="20"/>
-                <w:szCs w:val="20"/>
-              </w:rPr>
-              <w:t>0   1</w:t>
-            </w:r>
-          </w:p>
-          <w:p>
-            <w:pPr>
-              <w:rPr>
-                <w:sz w:val="20"/>
-                <w:szCs w:val="20"/>
-              </w:rPr>
-            </w:pPr>
-            <w:r>
-              <w:rPr>
-                <w:sz w:val="20"/>
-                <w:szCs w:val="20"/>
-              </w:rPr>
-              <w:t xml:space="preserve">                  0 313  60</w:t>
-            </w:r>
-          </w:p>
-          <w:p>
-            <w:pPr>
-              <w:rPr>
-                <w:sz w:val="20"/>
-                <w:szCs w:val="20"/>
-              </w:rPr>
-            </w:pPr>
-            <w:r>
-              <w:rPr>
-                <w:sz w:val="20"/>
-                <w:szCs w:val="20"/>
-              </w:rPr>
-              <w:t xml:space="preserve">                  1  20 341</w:t>
-            </w:r>
-          </w:p>
-          <w:p>
-            <w:pPr>
-              <w:rPr>
-                <w:sz w:val="20"/>
-                <w:szCs w:val="20"/>
-              </w:rPr>
-            </w:pPr>
-          </w:p>
-        </w:tc>
-        <w:tc>
-          <w:tcPr>
-            <w:tcW w:w="1870" w:type="dxa"/>
-          </w:tcPr>
+          </w:p>
+        </w:tc>
+        <w:tc>
+          <w:tcPr>
+            <w:tcW w:w="1870" w:type="dxa"/>
+          </w:tcPr>
+          <w:tbl>
+            <w:tblPr>
+              <w:tblStyle w:val="TableGrid"/>
+              <w:tblW w:w="0" w:type="auto"/>
+              <w:tblLook w:val="04A0" w:firstRow="1" w:lastRow="0" w:firstColumn="1" w:lastColumn="0" w:noHBand="0" w:noVBand="1"/>
+            </w:tblPr>
+            <w:tblGrid>
+              <w:gridCol w:w="548"/>
+              <w:gridCol w:w="548"/>
+              <w:gridCol w:w="548"/>
+            </w:tblGrid>
+            <w:tr>
+              <w:tc>
+                <w:tcPr>
+                  <w:tcW w:w="548" w:type="dxa"/>
+                </w:tcPr>
+                <w:p>
+                  <w:pPr>
+                    <w:jc w:val="center"/>
+                    <w:rPr>
+                      <w:sz w:val="20"/>
+                      <w:szCs w:val="20"/>
+                    </w:rPr>
+                  </w:pPr>
+                </w:p>
+              </w:tc>
+              <w:tc>
+                <w:tcPr>
+                  <w:tcW w:w="548" w:type="dxa"/>
+                </w:tcPr>
+                <w:p>
+                  <w:pPr>
+                    <w:jc w:val="center"/>
+                    <w:rPr>
+                      <w:sz w:val="20"/>
+                      <w:szCs w:val="20"/>
+                    </w:rPr>
+                  </w:pPr>
+                  <w:r>
+                    <w:rPr>
+                      <w:sz w:val="20"/>
+                      <w:szCs w:val="20"/>
+                    </w:rPr>
+                    <w:t>0</w:t>
+                  </w:r>
+                </w:p>
+              </w:tc>
+              <w:tc>
+                <w:tcPr>
+                  <w:tcW w:w="548" w:type="dxa"/>
+                </w:tcPr>
+                <w:p>
+                  <w:pPr>
+                    <w:jc w:val="center"/>
+                    <w:rPr>
+                      <w:sz w:val="20"/>
+                      <w:szCs w:val="20"/>
+                    </w:rPr>
+                  </w:pPr>
+                  <w:r>
+                    <w:rPr>
+                      <w:sz w:val="20"/>
+                      <w:szCs w:val="20"/>
+                    </w:rPr>
+                    <w:t>1</w:t>
+                  </w:r>
+                </w:p>
+              </w:tc>
+            </w:tr>
+            <w:tr>
+              <w:tc>
+                <w:tcPr>
+                  <w:tcW w:w="548" w:type="dxa"/>
+                </w:tcPr>
+                <w:p>
+                  <w:pPr>
+                    <w:jc w:val="center"/>
+                    <w:rPr>
+                      <w:sz w:val="20"/>
+                      <w:szCs w:val="20"/>
+                    </w:rPr>
+                  </w:pPr>
+                  <w:r>
+                    <w:rPr>
+                      <w:sz w:val="20"/>
+                      <w:szCs w:val="20"/>
+                    </w:rPr>
+                    <w:t>0</w:t>
+                  </w:r>
+                </w:p>
+              </w:tc>
+              <w:tc>
+                <w:tcPr>
+                  <w:tcW w:w="548" w:type="dxa"/>
+                </w:tcPr>
+                <w:p>
+                  <w:pPr>
+                    <w:jc w:val="center"/>
+                    <w:rPr>
+                      <w:sz w:val="20"/>
+                      <w:szCs w:val="20"/>
+                    </w:rPr>
+                  </w:pPr>
+                  <w:r>
+                    <w:rPr>
+                      <w:sz w:val="20"/>
+                      <w:szCs w:val="20"/>
+                    </w:rPr>
+                    <w:t>332</w:t>
+                  </w:r>
+                </w:p>
+              </w:tc>
+              <w:tc>
+                <w:tcPr>
+                  <w:tcW w:w="548" w:type="dxa"/>
+                </w:tcPr>
+                <w:p>
+                  <w:pPr>
+                    <w:jc w:val="center"/>
+                    <w:rPr>
+                      <w:sz w:val="20"/>
+                      <w:szCs w:val="20"/>
+                    </w:rPr>
+                  </w:pPr>
+                  <w:r>
+                    <w:rPr>
+                      <w:sz w:val="20"/>
+                      <w:szCs w:val="20"/>
+                    </w:rPr>
+                    <w:t>52</w:t>
+                  </w:r>
+                </w:p>
+              </w:tc>
+            </w:tr>
+            <w:tr>
+              <w:tc>
+                <w:tcPr>
+                  <w:tcW w:w="548" w:type="dxa"/>
+                </w:tcPr>
+                <w:p>
+                  <w:pPr>
+                    <w:jc w:val="center"/>
+                    <w:rPr>
+                      <w:sz w:val="20"/>
+                      <w:szCs w:val="20"/>
+                    </w:rPr>
+                  </w:pPr>
+                  <w:r>
+                    <w:rPr>
+                      <w:sz w:val="20"/>
+                      <w:szCs w:val="20"/>
+                    </w:rPr>
+                    <w:t>1</w:t>
+                  </w:r>
+                </w:p>
+              </w:tc>
+              <w:tc>
+                <w:tcPr>
+                  <w:tcW w:w="548" w:type="dxa"/>
+                </w:tcPr>
+                <w:p>
+                  <w:pPr>
+                    <w:jc w:val="center"/>
+                    <w:rPr>
+                      <w:sz w:val="20"/>
+                      <w:szCs w:val="20"/>
+                    </w:rPr>
+                  </w:pPr>
+                  <w:r>
+                    <w:rPr>
+                      <w:sz w:val="20"/>
+                      <w:szCs w:val="20"/>
+                    </w:rPr>
+                    <w:t>21</w:t>
+                  </w:r>
+                </w:p>
+              </w:tc>
+              <w:tc>
+                <w:tcPr>
+                  <w:tcW w:w="548" w:type="dxa"/>
+                </w:tcPr>
+                <w:p>
+                  <w:pPr>
+                    <w:jc w:val="center"/>
+                    <w:rPr>
+                      <w:sz w:val="20"/>
+                      <w:szCs w:val="20"/>
+                    </w:rPr>
+                  </w:pPr>
+                  <w:r>
+                    <w:rPr>
+                      <w:sz w:val="20"/>
+                      <w:szCs w:val="20"/>
+                    </w:rPr>
+                    <w:t>329</w:t>
+                  </w:r>
+                </w:p>
+              </w:tc>
+            </w:tr>
+          </w:tbl>
           <w:p>
             <w:pPr>
               <w:jc w:val="center"/>
@@ -1084,112 +1903,6 @@
                 <w:szCs w:val="20"/>
               </w:rPr>
             </w:pPr>
-            <w:r>
-              <w:rPr>
-                <w:sz w:val="20"/>
-                <w:szCs w:val="20"/>
-              </w:rPr>
-              <w:t>predict</w:t>
-            </w:r>
-            <w:r>
-              <w:rPr>
-                <w:sz w:val="20"/>
-                <w:szCs w:val="20"/>
-              </w:rPr>
-              <w:t xml:space="preserve">   0   1</w:t>
-            </w:r>
-          </w:p>
-          <w:p>
-            <w:pPr>
-              <w:jc w:val="center"/>
-              <w:rPr>
-                <w:sz w:val="20"/>
-                <w:szCs w:val="20"/>
-              </w:rPr>
-            </w:pPr>
-            <w:r>
-              <w:rPr>
-                <w:sz w:val="20"/>
-                <w:szCs w:val="20"/>
-              </w:rPr>
-              <w:t xml:space="preserve">                  0 321  59</w:t>
-            </w:r>
-          </w:p>
-          <w:p>
-            <w:pPr>
-              <w:jc w:val="center"/>
-              <w:rPr>
-                <w:sz w:val="20"/>
-                <w:szCs w:val="20"/>
-              </w:rPr>
-            </w:pPr>
-            <w:r>
-              <w:rPr>
-                <w:sz w:val="20"/>
-                <w:szCs w:val="20"/>
-              </w:rPr>
-              <w:t xml:space="preserve">                  1  17 337</w:t>
-            </w:r>
-          </w:p>
-        </w:tc>
-        <w:tc>
-          <w:tcPr>
-            <w:tcW w:w="1870" w:type="dxa"/>
-          </w:tcPr>
-          <w:p>
-            <w:pPr>
-              <w:jc w:val="center"/>
-              <w:rPr>
-                <w:sz w:val="20"/>
-                <w:szCs w:val="20"/>
-              </w:rPr>
-            </w:pPr>
-            <w:r>
-              <w:rPr>
-                <w:sz w:val="20"/>
-                <w:szCs w:val="20"/>
-              </w:rPr>
-              <w:t>predict</w:t>
-            </w:r>
-            <w:r>
-              <w:rPr>
-                <w:sz w:val="20"/>
-                <w:szCs w:val="20"/>
-              </w:rPr>
-              <w:t xml:space="preserve">   0   1</w:t>
-            </w:r>
-          </w:p>
-          <w:p>
-            <w:pPr>
-              <w:jc w:val="center"/>
-              <w:rPr>
-                <w:sz w:val="20"/>
-                <w:szCs w:val="20"/>
-              </w:rPr>
-            </w:pPr>
-            <w:r>
-              <w:rPr>
-                <w:sz w:val="20"/>
-                <w:szCs w:val="20"/>
-              </w:rPr>
-              <w:t xml:space="preserve">                  0 332  52</w:t>
-            </w:r>
-          </w:p>
-          <w:p>
-            <w:pPr>
-              <w:jc w:val="center"/>
-              <w:rPr>
-                <w:sz w:val="20"/>
-                <w:szCs w:val="20"/>
-              </w:rPr>
-            </w:pPr>
-            <w:r>
-              <w:rPr>
-                <w:sz w:val="20"/>
-                <w:szCs w:val="20"/>
-              </w:rPr>
-              <w:t xml:space="preserve">                  1  21 329</w:t>
-            </w:r>
           </w:p>
         </w:tc>
       </w:tr>
@@ -1634,6 +2347,7 @@
     </w:tbl>
     <w:p>
       <w:pPr>
+        <w:jc w:val="center"/>
         <w:rPr>
           <w:sz w:val="20"/>
           <w:szCs w:val="20"/>
@@ -1646,9 +2360,9 @@
           <w:szCs w:val="20"/>
         </w:rPr>
         <w:drawing>
-          <wp:inline distT="0" distB="0" distL="0" distR="0" wp14:anchorId="736B6D57" wp14:editId="1A602B5E">
-            <wp:extent cx="1436127" cy="1573557"/>
-            <wp:effectExtent l="0" t="0" r="12065" b="1270"/>
+          <wp:inline distT="0" distB="0" distL="0" distR="0" wp14:anchorId="736B6D57" wp14:editId="49AB3E3F">
+            <wp:extent cx="2942509" cy="3224092"/>
+            <wp:effectExtent l="0" t="0" r="4445" b="1905"/>
             <wp:docPr id="4" name="Picture 4" descr="data_driving_predictive_models/DT%20Prune%201.jpeg"/>
             <wp:cNvGraphicFramePr>
               <a:graphicFrameLocks xmlns:a="http://schemas.openxmlformats.org/drawingml/2006/main" noChangeAspect="1"/>
@@ -1678,7 +2392,7 @@
                   <pic:spPr bwMode="auto">
                     <a:xfrm>
                       <a:off x="0" y="0"/>
-                      <a:ext cx="1465393" cy="1605624"/>
+                      <a:ext cx="3048209" cy="3339907"/>
                     </a:xfrm>
                     <a:prstGeom prst="rect">
                       <a:avLst/>
@@ -1701,9 +2415,9 @@
           <w:szCs w:val="20"/>
         </w:rPr>
         <w:drawing>
-          <wp:inline distT="0" distB="0" distL="0" distR="0" wp14:anchorId="32D6C65D" wp14:editId="02DE1974">
-            <wp:extent cx="1520055" cy="1520055"/>
-            <wp:effectExtent l="0" t="0" r="4445" b="4445"/>
+          <wp:inline distT="0" distB="0" distL="0" distR="0" wp14:anchorId="32D6C65D" wp14:editId="7E18B9F1">
+            <wp:extent cx="2952453" cy="2952453"/>
+            <wp:effectExtent l="0" t="0" r="0" b="0"/>
             <wp:docPr id="5" name="Picture 5" descr="data_driving_predictive_models/DT%20Prune%202.jpeg"/>
             <wp:cNvGraphicFramePr>
               <a:graphicFrameLocks xmlns:a="http://schemas.openxmlformats.org/drawingml/2006/main" noChangeAspect="1"/>
@@ -1733,7 +2447,7 @@
                   <pic:spPr bwMode="auto">
                     <a:xfrm>
                       <a:off x="0" y="0"/>
-                      <a:ext cx="1552985" cy="1552985"/>
+                      <a:ext cx="3079104" cy="3079104"/>
                     </a:xfrm>
                     <a:prstGeom prst="rect">
                       <a:avLst/>
@@ -1749,15 +2463,35 @@
           </wp:inline>
         </w:drawing>
       </w:r>
+    </w:p>
+    <w:p>
+      <w:pPr>
+        <w:jc w:val="center"/>
+        <w:rPr>
+          <w:sz w:val="20"/>
+          <w:szCs w:val="20"/>
+        </w:rPr>
+      </w:pPr>
+    </w:p>
+    <w:p>
+      <w:pPr>
+        <w:jc w:val="center"/>
+        <w:rPr>
+          <w:sz w:val="20"/>
+          <w:szCs w:val="20"/>
+        </w:rPr>
+      </w:pPr>
+      <w:bookmarkStart w:id="0" w:name="_GoBack"/>
       <w:r>
         <w:rPr>
+          <w:noProof/>
           <w:sz w:val="20"/>
           <w:szCs w:val="20"/>
         </w:rPr>
         <w:drawing>
-          <wp:inline distT="0" distB="0" distL="0" distR="0" wp14:anchorId="78CB310E" wp14:editId="43FFB3BA">
-            <wp:extent cx="1442234" cy="1442234"/>
-            <wp:effectExtent l="0" t="0" r="5715" b="5715"/>
+          <wp:inline distT="0" distB="0" distL="0" distR="0" wp14:anchorId="78CB310E" wp14:editId="6D64DC0F">
+            <wp:extent cx="2969476" cy="2969476"/>
+            <wp:effectExtent l="0" t="0" r="2540" b="2540"/>
             <wp:docPr id="6" name="Picture 6" descr="data_driving_predictive_models/DT%20Prune%203.jpeg"/>
             <wp:cNvGraphicFramePr>
               <a:graphicFrameLocks xmlns:a="http://schemas.openxmlformats.org/drawingml/2006/main" noChangeAspect="1"/>
@@ -1787,7 +2521,7 @@
                   <pic:spPr bwMode="auto">
                     <a:xfrm>
                       <a:off x="0" y="0"/>
-                      <a:ext cx="1468696" cy="1468696"/>
+                      <a:ext cx="3058319" cy="3058319"/>
                     </a:xfrm>
                     <a:prstGeom prst="rect">
                       <a:avLst/>
@@ -1803,22 +2537,17 @@
           </wp:inline>
         </w:drawing>
       </w:r>
+      <w:bookmarkEnd w:id="0"/>
       <w:r>
         <w:rPr>
-          <w:sz w:val="20"/>
-          <w:szCs w:val="20"/>
-        </w:rPr>
-        <w:t xml:space="preserve">  </w:t>
-      </w:r>
-      <w:r>
-        <w:rPr>
+          <w:noProof/>
           <w:sz w:val="20"/>
           <w:szCs w:val="20"/>
         </w:rPr>
         <w:drawing>
-          <wp:inline distT="0" distB="0" distL="0" distR="0" wp14:anchorId="2FBF8D7E" wp14:editId="724A6907">
-            <wp:extent cx="1406012" cy="1406012"/>
-            <wp:effectExtent l="0" t="0" r="0" b="0"/>
+          <wp:inline distT="0" distB="0" distL="0" distR="0" wp14:anchorId="2FBF8D7E" wp14:editId="111929BA">
+            <wp:extent cx="2862729" cy="2862729"/>
+            <wp:effectExtent l="0" t="0" r="7620" b="7620"/>
             <wp:docPr id="7" name="Picture 7" descr="data_driving_predictive_models/DT%20Prune%205.jpeg"/>
             <wp:cNvGraphicFramePr>
               <a:graphicFrameLocks xmlns:a="http://schemas.openxmlformats.org/drawingml/2006/main" noChangeAspect="1"/>
@@ -1848,7 +2577,7 @@
                   <pic:spPr bwMode="auto">
                     <a:xfrm>
                       <a:off x="0" y="0"/>
-                      <a:ext cx="1439960" cy="1439960"/>
+                      <a:ext cx="2877574" cy="2877574"/>
                     </a:xfrm>
                     <a:prstGeom prst="rect">
                       <a:avLst/>
@@ -1864,13 +2593,6 @@
           </wp:inline>
         </w:drawing>
       </w:r>
-      <w:r>
-        <w:rPr>
-          <w:sz w:val="20"/>
-          <w:szCs w:val="20"/>
-        </w:rPr>
-        <w:t xml:space="preserve">                 </w:t>
-      </w:r>
     </w:p>
     <w:p>
       <w:pPr>
@@ -1917,9 +2639,9 @@
           <w:szCs w:val="20"/>
         </w:rPr>
         <w:drawing>
-          <wp:inline distT="0" distB="0" distL="0" distR="0" wp14:anchorId="4A5B5E1E" wp14:editId="591CB9BE">
-            <wp:extent cx="1481144" cy="1481144"/>
-            <wp:effectExtent l="0" t="0" r="0" b="0"/>
+          <wp:inline distT="0" distB="0" distL="0" distR="0" wp14:anchorId="4A5B5E1E" wp14:editId="3E1F96EB">
+            <wp:extent cx="2791946" cy="2791946"/>
+            <wp:effectExtent l="0" t="0" r="2540" b="2540"/>
             <wp:docPr id="8" name="Picture 8" descr="data_driving_predictive_models/DT%20ROC%201.jpeg"/>
             <wp:cNvGraphicFramePr>
               <a:graphicFrameLocks xmlns:a="http://schemas.openxmlformats.org/drawingml/2006/main" noChangeAspect="1"/>
@@ -1949,7 +2671,7 @@
                   <pic:spPr bwMode="auto">
                     <a:xfrm>
                       <a:off x="0" y="0"/>
-                      <a:ext cx="1487048" cy="1487048"/>
+                      <a:ext cx="2809646" cy="2809646"/>
                     </a:xfrm>
                     <a:prstGeom prst="rect">
                       <a:avLst/>
@@ -1972,8 +2694,8 @@
           <w:szCs w:val="20"/>
         </w:rPr>
         <w:drawing>
-          <wp:inline distT="0" distB="0" distL="0" distR="0" wp14:anchorId="092DE1B8" wp14:editId="06EDBE78">
-            <wp:extent cx="1374140" cy="1374140"/>
+          <wp:inline distT="0" distB="0" distL="0" distR="0" wp14:anchorId="092DE1B8" wp14:editId="740AA5B4">
+            <wp:extent cx="2745997" cy="2745997"/>
             <wp:effectExtent l="0" t="0" r="0" b="0"/>
             <wp:docPr id="11" name="Picture 11" descr="data_driving_predictive_models/DT%20ROC%205.jpeg"/>
             <wp:cNvGraphicFramePr>
@@ -2004,7 +2726,7 @@
                   <pic:spPr bwMode="auto">
                     <a:xfrm>
                       <a:off x="0" y="0"/>
-                      <a:ext cx="1377764" cy="1377764"/>
+                      <a:ext cx="2759160" cy="2759160"/>
                     </a:xfrm>
                     <a:prstGeom prst="rect">
                       <a:avLst/>
@@ -2020,6 +2742,14 @@
           </wp:inline>
         </w:drawing>
       </w:r>
+    </w:p>
+    <w:p>
+      <w:pPr>
+        <w:rPr>
+          <w:sz w:val="20"/>
+          <w:szCs w:val="20"/>
+        </w:rPr>
+      </w:pPr>
       <w:r>
         <w:rPr>
           <w:noProof/>
@@ -2027,8 +2757,8 @@
           <w:szCs w:val="20"/>
         </w:rPr>
         <w:drawing>
-          <wp:inline distT="0" distB="0" distL="0" distR="0" wp14:anchorId="4DA1A4EA" wp14:editId="444E3D35">
-            <wp:extent cx="1481144" cy="1481144"/>
+          <wp:inline distT="0" distB="0" distL="0" distR="0" wp14:anchorId="4DA1A4EA" wp14:editId="751EC20F">
+            <wp:extent cx="2794635" cy="2794635"/>
             <wp:effectExtent l="0" t="0" r="0" b="0"/>
             <wp:docPr id="9" name="Picture 9" descr="data_driving_predictive_models/DT%20ROC%202.jpeg"/>
             <wp:cNvGraphicFramePr>
@@ -2059,7 +2789,7 @@
                   <pic:spPr bwMode="auto">
                     <a:xfrm>
                       <a:off x="0" y="0"/>
-                      <a:ext cx="1491447" cy="1491447"/>
+                      <a:ext cx="2815433" cy="2815433"/>
                     </a:xfrm>
                     <a:prstGeom prst="rect">
                       <a:avLst/>
@@ -2082,8 +2812,8 @@
           <w:szCs w:val="20"/>
         </w:rPr>
         <w:drawing>
-          <wp:inline distT="0" distB="0" distL="0" distR="0" wp14:anchorId="6DEF5D22" wp14:editId="2ED3084A">
-            <wp:extent cx="1551926" cy="1551926"/>
+          <wp:inline distT="0" distB="0" distL="0" distR="0" wp14:anchorId="6DEF5D22" wp14:editId="3A051F89">
+            <wp:extent cx="2745997" cy="2745997"/>
             <wp:effectExtent l="0" t="0" r="0" b="0"/>
             <wp:docPr id="10" name="Picture 10" descr="data_driving_predictive_models/DT%20ROC%203.jpeg"/>
             <wp:cNvGraphicFramePr>
@@ -2114,7 +2844,7 @@
                   <pic:spPr bwMode="auto">
                     <a:xfrm>
                       <a:off x="0" y="0"/>
-                      <a:ext cx="1567444" cy="1567444"/>
+                      <a:ext cx="2784248" cy="2784248"/>
                     </a:xfrm>
                     <a:prstGeom prst="rect">
                       <a:avLst/>
@@ -2259,6 +2989,9 @@
         <w:gridCol w:w="1870"/>
       </w:tblGrid>
       <w:tr>
+        <w:trPr>
+          <w:trHeight w:val="287"/>
+        </w:trPr>
         <w:tc>
           <w:tcPr>
             <w:tcW w:w="1870" w:type="dxa"/>
@@ -2297,14 +3030,7 @@
                 <w:sz w:val="20"/>
                 <w:szCs w:val="20"/>
               </w:rPr>
-              <w:t xml:space="preserve">Iteration </w:t>
-            </w:r>
-            <w:r>
-              <w:rPr>
-                <w:sz w:val="20"/>
-                <w:szCs w:val="20"/>
-              </w:rPr>
-              <w:t>2</w:t>
+              <w:t>Iteration 2</w:t>
             </w:r>
           </w:p>
         </w:tc>
@@ -2325,14 +3051,7 @@
                 <w:sz w:val="20"/>
                 <w:szCs w:val="20"/>
               </w:rPr>
-              <w:t xml:space="preserve">Iteration </w:t>
-            </w:r>
-            <w:r>
-              <w:rPr>
-                <w:sz w:val="20"/>
-                <w:szCs w:val="20"/>
-              </w:rPr>
-              <w:t>3</w:t>
+              <w:t>Iteration 3</w:t>
             </w:r>
           </w:p>
         </w:tc>
@@ -2353,14 +3072,7 @@
                 <w:sz w:val="20"/>
                 <w:szCs w:val="20"/>
               </w:rPr>
-              <w:t xml:space="preserve">Iteration </w:t>
-            </w:r>
-            <w:r>
-              <w:rPr>
-                <w:sz w:val="20"/>
-                <w:szCs w:val="20"/>
-              </w:rPr>
-              <w:t>4</w:t>
+              <w:t>Iteration 4</w:t>
             </w:r>
           </w:p>
         </w:tc>
@@ -2381,14 +3093,7 @@
                 <w:sz w:val="20"/>
                 <w:szCs w:val="20"/>
               </w:rPr>
-              <w:t xml:space="preserve">Iteration </w:t>
-            </w:r>
-            <w:r>
-              <w:rPr>
-                <w:sz w:val="20"/>
-                <w:szCs w:val="20"/>
-              </w:rPr>
-              <w:t>5</w:t>
+              <w:t>Iteration 5</w:t>
             </w:r>
           </w:p>
         </w:tc>
@@ -2398,6 +3103,206 @@
           <w:tcPr>
             <w:tcW w:w="1870" w:type="dxa"/>
           </w:tcPr>
+          <w:tbl>
+            <w:tblPr>
+              <w:tblStyle w:val="TableGrid"/>
+              <w:tblW w:w="0" w:type="auto"/>
+              <w:tblLook w:val="04A0" w:firstRow="1" w:lastRow="0" w:firstColumn="1" w:lastColumn="0" w:noHBand="0" w:noVBand="1"/>
+            </w:tblPr>
+            <w:tblGrid>
+              <w:gridCol w:w="548"/>
+              <w:gridCol w:w="548"/>
+              <w:gridCol w:w="548"/>
+            </w:tblGrid>
+            <w:tr>
+              <w:tc>
+                <w:tcPr>
+                  <w:tcW w:w="548" w:type="dxa"/>
+                </w:tcPr>
+                <w:p>
+                  <w:pPr>
+                    <w:jc w:val="center"/>
+                    <w:rPr>
+                      <w:sz w:val="20"/>
+                      <w:szCs w:val="20"/>
+                    </w:rPr>
+                  </w:pPr>
+                </w:p>
+              </w:tc>
+              <w:tc>
+                <w:tcPr>
+                  <w:tcW w:w="548" w:type="dxa"/>
+                </w:tcPr>
+                <w:p>
+                  <w:pPr>
+                    <w:jc w:val="center"/>
+                    <w:rPr>
+                      <w:sz w:val="20"/>
+                      <w:szCs w:val="20"/>
+                    </w:rPr>
+                  </w:pPr>
+                  <w:r>
+                    <w:rPr>
+                      <w:sz w:val="20"/>
+                      <w:szCs w:val="20"/>
+                    </w:rPr>
+                    <w:t>0</w:t>
+                  </w:r>
+                </w:p>
+              </w:tc>
+              <w:tc>
+                <w:tcPr>
+                  <w:tcW w:w="548" w:type="dxa"/>
+                </w:tcPr>
+                <w:p>
+                  <w:pPr>
+                    <w:jc w:val="center"/>
+                    <w:rPr>
+                      <w:sz w:val="20"/>
+                      <w:szCs w:val="20"/>
+                    </w:rPr>
+                  </w:pPr>
+                  <w:r>
+                    <w:rPr>
+                      <w:sz w:val="20"/>
+                      <w:szCs w:val="20"/>
+                    </w:rPr>
+                    <w:t>1</w:t>
+                  </w:r>
+                </w:p>
+              </w:tc>
+            </w:tr>
+            <w:tr>
+              <w:tc>
+                <w:tcPr>
+                  <w:tcW w:w="548" w:type="dxa"/>
+                </w:tcPr>
+                <w:p>
+                  <w:pPr>
+                    <w:jc w:val="center"/>
+                    <w:rPr>
+                      <w:sz w:val="20"/>
+                      <w:szCs w:val="20"/>
+                    </w:rPr>
+                  </w:pPr>
+                  <w:r>
+                    <w:rPr>
+                      <w:sz w:val="20"/>
+                      <w:szCs w:val="20"/>
+                    </w:rPr>
+                    <w:t>0</w:t>
+                  </w:r>
+                </w:p>
+              </w:tc>
+              <w:tc>
+                <w:tcPr>
+                  <w:tcW w:w="548" w:type="dxa"/>
+                </w:tcPr>
+                <w:p>
+                  <w:pPr>
+                    <w:jc w:val="center"/>
+                    <w:rPr>
+                      <w:sz w:val="20"/>
+                      <w:szCs w:val="20"/>
+                    </w:rPr>
+                  </w:pPr>
+                  <w:r>
+                    <w:rPr>
+                      <w:sz w:val="20"/>
+                      <w:szCs w:val="20"/>
+                    </w:rPr>
+                    <w:t>256</w:t>
+                  </w:r>
+                </w:p>
+              </w:tc>
+              <w:tc>
+                <w:tcPr>
+                  <w:tcW w:w="548" w:type="dxa"/>
+                </w:tcPr>
+                <w:p>
+                  <w:pPr>
+                    <w:jc w:val="center"/>
+                    <w:rPr>
+                      <w:sz w:val="20"/>
+                      <w:szCs w:val="20"/>
+                    </w:rPr>
+                  </w:pPr>
+                  <w:r>
+                    <w:rPr>
+                      <w:sz w:val="20"/>
+                      <w:szCs w:val="20"/>
+                    </w:rPr>
+                    <w:t>16</w:t>
+                  </w:r>
+                </w:p>
+              </w:tc>
+            </w:tr>
+            <w:tr>
+              <w:tc>
+                <w:tcPr>
+                  <w:tcW w:w="548" w:type="dxa"/>
+                </w:tcPr>
+                <w:p>
+                  <w:pPr>
+                    <w:jc w:val="center"/>
+                    <w:rPr>
+                      <w:sz w:val="20"/>
+                      <w:szCs w:val="20"/>
+                    </w:rPr>
+                  </w:pPr>
+                  <w:r>
+                    <w:rPr>
+                      <w:sz w:val="20"/>
+                      <w:szCs w:val="20"/>
+                    </w:rPr>
+                    <w:t>1</w:t>
+                  </w:r>
+                </w:p>
+              </w:tc>
+              <w:tc>
+                <w:tcPr>
+                  <w:tcW w:w="548" w:type="dxa"/>
+                </w:tcPr>
+                <w:p>
+                  <w:pPr>
+                    <w:jc w:val="center"/>
+                    <w:rPr>
+                      <w:sz w:val="20"/>
+                      <w:szCs w:val="20"/>
+                    </w:rPr>
+                  </w:pPr>
+                  <w:r>
+                    <w:rPr>
+                      <w:sz w:val="20"/>
+                      <w:szCs w:val="20"/>
+                    </w:rPr>
+                    <w:t>86</w:t>
+                  </w:r>
+                </w:p>
+              </w:tc>
+              <w:tc>
+                <w:tcPr>
+                  <w:tcW w:w="548" w:type="dxa"/>
+                </w:tcPr>
+                <w:p>
+                  <w:pPr>
+                    <w:jc w:val="center"/>
+                    <w:rPr>
+                      <w:sz w:val="20"/>
+                      <w:szCs w:val="20"/>
+                    </w:rPr>
+                  </w:pPr>
+                  <w:r>
+                    <w:rPr>
+                      <w:sz w:val="20"/>
+                      <w:szCs w:val="20"/>
+                    </w:rPr>
+                    <w:t>376</w:t>
+                  </w:r>
+                </w:p>
+              </w:tc>
+            </w:tr>
+          </w:tbl>
           <w:p>
             <w:pPr>
               <w:jc w:val="center"/>
@@ -2406,14 +3311,212 @@
                 <w:szCs w:val="20"/>
               </w:rPr>
             </w:pPr>
-            <w:r>
-              <w:rPr>
-                <w:sz w:val="20"/>
-                <w:szCs w:val="20"/>
-              </w:rPr>
-              <w:t xml:space="preserve">    testTarget</w:t>
-            </w:r>
-          </w:p>
+          </w:p>
+        </w:tc>
+        <w:tc>
+          <w:tcPr>
+            <w:tcW w:w="1870" w:type="dxa"/>
+          </w:tcPr>
+          <w:tbl>
+            <w:tblPr>
+              <w:tblStyle w:val="TableGrid"/>
+              <w:tblW w:w="0" w:type="auto"/>
+              <w:tblLook w:val="04A0" w:firstRow="1" w:lastRow="0" w:firstColumn="1" w:lastColumn="0" w:noHBand="0" w:noVBand="1"/>
+            </w:tblPr>
+            <w:tblGrid>
+              <w:gridCol w:w="548"/>
+              <w:gridCol w:w="548"/>
+              <w:gridCol w:w="548"/>
+            </w:tblGrid>
+            <w:tr>
+              <w:tc>
+                <w:tcPr>
+                  <w:tcW w:w="548" w:type="dxa"/>
+                </w:tcPr>
+                <w:p>
+                  <w:pPr>
+                    <w:jc w:val="center"/>
+                    <w:rPr>
+                      <w:sz w:val="20"/>
+                      <w:szCs w:val="20"/>
+                    </w:rPr>
+                  </w:pPr>
+                </w:p>
+              </w:tc>
+              <w:tc>
+                <w:tcPr>
+                  <w:tcW w:w="548" w:type="dxa"/>
+                </w:tcPr>
+                <w:p>
+                  <w:pPr>
+                    <w:jc w:val="center"/>
+                    <w:rPr>
+                      <w:sz w:val="20"/>
+                      <w:szCs w:val="20"/>
+                    </w:rPr>
+                  </w:pPr>
+                  <w:r>
+                    <w:rPr>
+                      <w:sz w:val="20"/>
+                      <w:szCs w:val="20"/>
+                    </w:rPr>
+                    <w:t>0</w:t>
+                  </w:r>
+                </w:p>
+              </w:tc>
+              <w:tc>
+                <w:tcPr>
+                  <w:tcW w:w="548" w:type="dxa"/>
+                </w:tcPr>
+                <w:p>
+                  <w:pPr>
+                    <w:jc w:val="center"/>
+                    <w:rPr>
+                      <w:sz w:val="20"/>
+                      <w:szCs w:val="20"/>
+                    </w:rPr>
+                  </w:pPr>
+                  <w:r>
+                    <w:rPr>
+                      <w:sz w:val="20"/>
+                      <w:szCs w:val="20"/>
+                    </w:rPr>
+                    <w:t>1</w:t>
+                  </w:r>
+                </w:p>
+              </w:tc>
+            </w:tr>
+            <w:tr>
+              <w:tc>
+                <w:tcPr>
+                  <w:tcW w:w="548" w:type="dxa"/>
+                </w:tcPr>
+                <w:p>
+                  <w:pPr>
+                    <w:jc w:val="center"/>
+                    <w:rPr>
+                      <w:sz w:val="20"/>
+                      <w:szCs w:val="20"/>
+                    </w:rPr>
+                  </w:pPr>
+                  <w:r>
+                    <w:rPr>
+                      <w:sz w:val="20"/>
+                      <w:szCs w:val="20"/>
+                    </w:rPr>
+                    <w:t>0</w:t>
+                  </w:r>
+                </w:p>
+              </w:tc>
+              <w:tc>
+                <w:tcPr>
+                  <w:tcW w:w="548" w:type="dxa"/>
+                </w:tcPr>
+                <w:p>
+                  <w:pPr>
+                    <w:jc w:val="center"/>
+                    <w:rPr>
+                      <w:sz w:val="20"/>
+                      <w:szCs w:val="20"/>
+                    </w:rPr>
+                  </w:pPr>
+                  <w:r>
+                    <w:rPr>
+                      <w:sz w:val="20"/>
+                      <w:szCs w:val="20"/>
+                    </w:rPr>
+                    <w:t>244</w:t>
+                  </w:r>
+                </w:p>
+              </w:tc>
+              <w:tc>
+                <w:tcPr>
+                  <w:tcW w:w="548" w:type="dxa"/>
+                </w:tcPr>
+                <w:p>
+                  <w:pPr>
+                    <w:jc w:val="center"/>
+                    <w:rPr>
+                      <w:sz w:val="20"/>
+                      <w:szCs w:val="20"/>
+                    </w:rPr>
+                  </w:pPr>
+                  <w:r>
+                    <w:rPr>
+                      <w:sz w:val="20"/>
+                      <w:szCs w:val="20"/>
+                    </w:rPr>
+                    <w:t>18</w:t>
+                  </w:r>
+                </w:p>
+              </w:tc>
+            </w:tr>
+            <w:tr>
+              <w:tc>
+                <w:tcPr>
+                  <w:tcW w:w="548" w:type="dxa"/>
+                </w:tcPr>
+                <w:p>
+                  <w:pPr>
+                    <w:jc w:val="center"/>
+                    <w:rPr>
+                      <w:sz w:val="20"/>
+                      <w:szCs w:val="20"/>
+                    </w:rPr>
+                  </w:pPr>
+                  <w:r>
+                    <w:rPr>
+                      <w:sz w:val="20"/>
+                      <w:szCs w:val="20"/>
+                    </w:rPr>
+                    <w:t>1</w:t>
+                  </w:r>
+                </w:p>
+              </w:tc>
+              <w:tc>
+                <w:tcPr>
+                  <w:tcW w:w="548" w:type="dxa"/>
+                </w:tcPr>
+                <w:p>
+                  <w:pPr>
+                    <w:jc w:val="center"/>
+                    <w:rPr>
+                      <w:sz w:val="20"/>
+                      <w:szCs w:val="20"/>
+                    </w:rPr>
+                  </w:pPr>
+                  <w:r>
+                    <w:rPr>
+                      <w:sz w:val="20"/>
+                      <w:szCs w:val="20"/>
+                    </w:rPr>
+                    <w:t>80</w:t>
+                  </w:r>
+                </w:p>
+              </w:tc>
+              <w:tc>
+                <w:tcPr>
+                  <w:tcW w:w="548" w:type="dxa"/>
+                </w:tcPr>
+                <w:p>
+                  <w:pPr>
+                    <w:jc w:val="center"/>
+                    <w:rPr>
+                      <w:sz w:val="20"/>
+                      <w:szCs w:val="20"/>
+                    </w:rPr>
+                  </w:pPr>
+                  <w:r>
+                    <w:rPr>
+                      <w:sz w:val="20"/>
+                      <w:szCs w:val="20"/>
+                    </w:rPr>
+                    <w:t>392</w:t>
+                  </w:r>
+                </w:p>
+              </w:tc>
+            </w:tr>
+          </w:tbl>
           <w:p>
             <w:pPr>
               <w:jc w:val="center"/>
@@ -2422,14 +3525,425 @@
                 <w:szCs w:val="20"/>
               </w:rPr>
             </w:pPr>
-            <w:r>
-              <w:rPr>
-                <w:sz w:val="20"/>
-                <w:szCs w:val="20"/>
-              </w:rPr>
-              <w:t>pred   0   1</w:t>
-            </w:r>
-          </w:p>
+          </w:p>
+        </w:tc>
+        <w:tc>
+          <w:tcPr>
+            <w:tcW w:w="1870" w:type="dxa"/>
+          </w:tcPr>
+          <w:tbl>
+            <w:tblPr>
+              <w:tblStyle w:val="TableGrid"/>
+              <w:tblW w:w="0" w:type="auto"/>
+              <w:tblLook w:val="04A0" w:firstRow="1" w:lastRow="0" w:firstColumn="1" w:lastColumn="0" w:noHBand="0" w:noVBand="1"/>
+            </w:tblPr>
+            <w:tblGrid>
+              <w:gridCol w:w="548"/>
+              <w:gridCol w:w="548"/>
+              <w:gridCol w:w="548"/>
+            </w:tblGrid>
+            <w:tr>
+              <w:tc>
+                <w:tcPr>
+                  <w:tcW w:w="548" w:type="dxa"/>
+                </w:tcPr>
+                <w:p>
+                  <w:pPr>
+                    <w:jc w:val="center"/>
+                    <w:rPr>
+                      <w:sz w:val="20"/>
+                      <w:szCs w:val="20"/>
+                    </w:rPr>
+                  </w:pPr>
+                </w:p>
+              </w:tc>
+              <w:tc>
+                <w:tcPr>
+                  <w:tcW w:w="548" w:type="dxa"/>
+                </w:tcPr>
+                <w:p>
+                  <w:pPr>
+                    <w:jc w:val="center"/>
+                    <w:rPr>
+                      <w:sz w:val="20"/>
+                      <w:szCs w:val="20"/>
+                    </w:rPr>
+                  </w:pPr>
+                  <w:r>
+                    <w:rPr>
+                      <w:sz w:val="20"/>
+                      <w:szCs w:val="20"/>
+                    </w:rPr>
+                    <w:t>0</w:t>
+                  </w:r>
+                </w:p>
+              </w:tc>
+              <w:tc>
+                <w:tcPr>
+                  <w:tcW w:w="548" w:type="dxa"/>
+                </w:tcPr>
+                <w:p>
+                  <w:pPr>
+                    <w:jc w:val="center"/>
+                    <w:rPr>
+                      <w:sz w:val="20"/>
+                      <w:szCs w:val="20"/>
+                    </w:rPr>
+                  </w:pPr>
+                  <w:r>
+                    <w:rPr>
+                      <w:sz w:val="20"/>
+                      <w:szCs w:val="20"/>
+                    </w:rPr>
+                    <w:t>1</w:t>
+                  </w:r>
+                </w:p>
+              </w:tc>
+            </w:tr>
+            <w:tr>
+              <w:tc>
+                <w:tcPr>
+                  <w:tcW w:w="548" w:type="dxa"/>
+                </w:tcPr>
+                <w:p>
+                  <w:pPr>
+                    <w:jc w:val="center"/>
+                    <w:rPr>
+                      <w:sz w:val="20"/>
+                      <w:szCs w:val="20"/>
+                    </w:rPr>
+                  </w:pPr>
+                  <w:r>
+                    <w:rPr>
+                      <w:sz w:val="20"/>
+                      <w:szCs w:val="20"/>
+                    </w:rPr>
+                    <w:t>0</w:t>
+                  </w:r>
+                </w:p>
+              </w:tc>
+              <w:tc>
+                <w:tcPr>
+                  <w:tcW w:w="548" w:type="dxa"/>
+                </w:tcPr>
+                <w:p>
+                  <w:pPr>
+                    <w:jc w:val="center"/>
+                    <w:rPr>
+                      <w:sz w:val="20"/>
+                      <w:szCs w:val="20"/>
+                    </w:rPr>
+                  </w:pPr>
+                  <w:r>
+                    <w:rPr>
+                      <w:sz w:val="20"/>
+                      <w:szCs w:val="20"/>
+                    </w:rPr>
+                    <w:t>247</w:t>
+                  </w:r>
+                </w:p>
+              </w:tc>
+              <w:tc>
+                <w:tcPr>
+                  <w:tcW w:w="548" w:type="dxa"/>
+                </w:tcPr>
+                <w:p>
+                  <w:pPr>
+                    <w:jc w:val="center"/>
+                    <w:rPr>
+                      <w:sz w:val="20"/>
+                      <w:szCs w:val="20"/>
+                    </w:rPr>
+                  </w:pPr>
+                  <w:r>
+                    <w:rPr>
+                      <w:sz w:val="20"/>
+                      <w:szCs w:val="20"/>
+                    </w:rPr>
+                    <w:t>14</w:t>
+                  </w:r>
+                </w:p>
+              </w:tc>
+            </w:tr>
+            <w:tr>
+              <w:tc>
+                <w:tcPr>
+                  <w:tcW w:w="548" w:type="dxa"/>
+                </w:tcPr>
+                <w:p>
+                  <w:pPr>
+                    <w:jc w:val="center"/>
+                    <w:rPr>
+                      <w:sz w:val="20"/>
+                      <w:szCs w:val="20"/>
+                    </w:rPr>
+                  </w:pPr>
+                  <w:r>
+                    <w:rPr>
+                      <w:sz w:val="20"/>
+                      <w:szCs w:val="20"/>
+                    </w:rPr>
+                    <w:t>1</w:t>
+                  </w:r>
+                </w:p>
+              </w:tc>
+              <w:tc>
+                <w:tcPr>
+                  <w:tcW w:w="548" w:type="dxa"/>
+                </w:tcPr>
+                <w:p>
+                  <w:pPr>
+                    <w:jc w:val="center"/>
+                    <w:rPr>
+                      <w:sz w:val="20"/>
+                      <w:szCs w:val="20"/>
+                    </w:rPr>
+                  </w:pPr>
+                  <w:r>
+                    <w:rPr>
+                      <w:sz w:val="20"/>
+                      <w:szCs w:val="20"/>
+                    </w:rPr>
+                    <w:t>96</w:t>
+                  </w:r>
+                </w:p>
+              </w:tc>
+              <w:tc>
+                <w:tcPr>
+                  <w:tcW w:w="548" w:type="dxa"/>
+                </w:tcPr>
+                <w:p>
+                  <w:pPr>
+                    <w:jc w:val="center"/>
+                    <w:rPr>
+                      <w:sz w:val="20"/>
+                      <w:szCs w:val="20"/>
+                    </w:rPr>
+                  </w:pPr>
+                  <w:r>
+                    <w:rPr>
+                      <w:sz w:val="20"/>
+                      <w:szCs w:val="20"/>
+                    </w:rPr>
+                    <w:t>377</w:t>
+                  </w:r>
+                </w:p>
+              </w:tc>
+            </w:tr>
+          </w:tbl>
+          <w:p>
+            <w:pPr>
+              <w:rPr>
+                <w:sz w:val="20"/>
+                <w:szCs w:val="20"/>
+              </w:rPr>
+            </w:pPr>
+          </w:p>
+        </w:tc>
+        <w:tc>
+          <w:tcPr>
+            <w:tcW w:w="1870" w:type="dxa"/>
+          </w:tcPr>
+          <w:tbl>
+            <w:tblPr>
+              <w:tblStyle w:val="TableGrid"/>
+              <w:tblW w:w="0" w:type="auto"/>
+              <w:tblLook w:val="04A0" w:firstRow="1" w:lastRow="0" w:firstColumn="1" w:lastColumn="0" w:noHBand="0" w:noVBand="1"/>
+            </w:tblPr>
+            <w:tblGrid>
+              <w:gridCol w:w="548"/>
+              <w:gridCol w:w="548"/>
+              <w:gridCol w:w="548"/>
+            </w:tblGrid>
+            <w:tr>
+              <w:tc>
+                <w:tcPr>
+                  <w:tcW w:w="548" w:type="dxa"/>
+                </w:tcPr>
+                <w:p>
+                  <w:pPr>
+                    <w:jc w:val="center"/>
+                    <w:rPr>
+                      <w:sz w:val="20"/>
+                      <w:szCs w:val="20"/>
+                    </w:rPr>
+                  </w:pPr>
+                </w:p>
+              </w:tc>
+              <w:tc>
+                <w:tcPr>
+                  <w:tcW w:w="548" w:type="dxa"/>
+                </w:tcPr>
+                <w:p>
+                  <w:pPr>
+                    <w:jc w:val="center"/>
+                    <w:rPr>
+                      <w:sz w:val="20"/>
+                      <w:szCs w:val="20"/>
+                    </w:rPr>
+                  </w:pPr>
+                  <w:r>
+                    <w:rPr>
+                      <w:sz w:val="20"/>
+                      <w:szCs w:val="20"/>
+                    </w:rPr>
+                    <w:t>0</w:t>
+                  </w:r>
+                </w:p>
+              </w:tc>
+              <w:tc>
+                <w:tcPr>
+                  <w:tcW w:w="548" w:type="dxa"/>
+                </w:tcPr>
+                <w:p>
+                  <w:pPr>
+                    <w:jc w:val="center"/>
+                    <w:rPr>
+                      <w:sz w:val="20"/>
+                      <w:szCs w:val="20"/>
+                    </w:rPr>
+                  </w:pPr>
+                  <w:r>
+                    <w:rPr>
+                      <w:sz w:val="20"/>
+                      <w:szCs w:val="20"/>
+                    </w:rPr>
+                    <w:t>1</w:t>
+                  </w:r>
+                </w:p>
+              </w:tc>
+            </w:tr>
+            <w:tr>
+              <w:tc>
+                <w:tcPr>
+                  <w:tcW w:w="548" w:type="dxa"/>
+                </w:tcPr>
+                <w:p>
+                  <w:pPr>
+                    <w:jc w:val="center"/>
+                    <w:rPr>
+                      <w:sz w:val="20"/>
+                      <w:szCs w:val="20"/>
+                    </w:rPr>
+                  </w:pPr>
+                  <w:r>
+                    <w:rPr>
+                      <w:sz w:val="20"/>
+                      <w:szCs w:val="20"/>
+                    </w:rPr>
+                    <w:t>0</w:t>
+                  </w:r>
+                </w:p>
+              </w:tc>
+              <w:tc>
+                <w:tcPr>
+                  <w:tcW w:w="548" w:type="dxa"/>
+                </w:tcPr>
+                <w:p>
+                  <w:pPr>
+                    <w:jc w:val="center"/>
+                    <w:rPr>
+                      <w:sz w:val="20"/>
+                      <w:szCs w:val="20"/>
+                    </w:rPr>
+                  </w:pPr>
+                  <w:r>
+                    <w:rPr>
+                      <w:sz w:val="20"/>
+                      <w:szCs w:val="20"/>
+                    </w:rPr>
+                    <w:t>236</w:t>
+                  </w:r>
+                </w:p>
+              </w:tc>
+              <w:tc>
+                <w:tcPr>
+                  <w:tcW w:w="548" w:type="dxa"/>
+                </w:tcPr>
+                <w:p>
+                  <w:pPr>
+                    <w:jc w:val="center"/>
+                    <w:rPr>
+                      <w:sz w:val="20"/>
+                      <w:szCs w:val="20"/>
+                    </w:rPr>
+                  </w:pPr>
+                  <w:r>
+                    <w:rPr>
+                      <w:sz w:val="20"/>
+                      <w:szCs w:val="20"/>
+                    </w:rPr>
+                    <w:t>13</w:t>
+                  </w:r>
+                </w:p>
+              </w:tc>
+            </w:tr>
+            <w:tr>
+              <w:tc>
+                <w:tcPr>
+                  <w:tcW w:w="548" w:type="dxa"/>
+                </w:tcPr>
+                <w:p>
+                  <w:pPr>
+                    <w:jc w:val="center"/>
+                    <w:rPr>
+                      <w:sz w:val="20"/>
+                      <w:szCs w:val="20"/>
+                    </w:rPr>
+                  </w:pPr>
+                  <w:r>
+                    <w:rPr>
+                      <w:sz w:val="20"/>
+                      <w:szCs w:val="20"/>
+                    </w:rPr>
+                    <w:t>1</w:t>
+                  </w:r>
+                </w:p>
+              </w:tc>
+              <w:tc>
+                <w:tcPr>
+                  <w:tcW w:w="548" w:type="dxa"/>
+                </w:tcPr>
+                <w:p>
+                  <w:pPr>
+                    <w:jc w:val="center"/>
+                    <w:rPr>
+                      <w:sz w:val="20"/>
+                      <w:szCs w:val="20"/>
+                    </w:rPr>
+                  </w:pPr>
+                  <w:r>
+                    <w:rPr>
+                      <w:sz w:val="20"/>
+                      <w:szCs w:val="20"/>
+                    </w:rPr>
+                    <w:t>89</w:t>
+                  </w:r>
+                </w:p>
+              </w:tc>
+              <w:tc>
+                <w:tcPr>
+                  <w:tcW w:w="548" w:type="dxa"/>
+                </w:tcPr>
+                <w:p>
+                  <w:pPr>
+                    <w:jc w:val="center"/>
+                    <w:rPr>
+                      <w:sz w:val="20"/>
+                      <w:szCs w:val="20"/>
+                    </w:rPr>
+                  </w:pPr>
+                  <w:r>
+                    <w:rPr>
+                      <w:sz w:val="20"/>
+                      <w:szCs w:val="20"/>
+                    </w:rPr>
+                    <w:t>396</w:t>
+                  </w:r>
+                </w:p>
+              </w:tc>
+            </w:tr>
+          </w:tbl>
           <w:p>
             <w:pPr>
               <w:jc w:val="center"/>
@@ -2438,14 +3952,212 @@
                 <w:szCs w:val="20"/>
               </w:rPr>
             </w:pPr>
-            <w:r>
-              <w:rPr>
-                <w:sz w:val="20"/>
-                <w:szCs w:val="20"/>
-              </w:rPr>
-              <w:t xml:space="preserve">   0 256  16</w:t>
-            </w:r>
-          </w:p>
+          </w:p>
+        </w:tc>
+        <w:tc>
+          <w:tcPr>
+            <w:tcW w:w="1870" w:type="dxa"/>
+          </w:tcPr>
+          <w:tbl>
+            <w:tblPr>
+              <w:tblStyle w:val="TableGrid"/>
+              <w:tblW w:w="0" w:type="auto"/>
+              <w:tblLook w:val="04A0" w:firstRow="1" w:lastRow="0" w:firstColumn="1" w:lastColumn="0" w:noHBand="0" w:noVBand="1"/>
+            </w:tblPr>
+            <w:tblGrid>
+              <w:gridCol w:w="548"/>
+              <w:gridCol w:w="548"/>
+              <w:gridCol w:w="548"/>
+            </w:tblGrid>
+            <w:tr>
+              <w:tc>
+                <w:tcPr>
+                  <w:tcW w:w="548" w:type="dxa"/>
+                </w:tcPr>
+                <w:p>
+                  <w:pPr>
+                    <w:jc w:val="center"/>
+                    <w:rPr>
+                      <w:sz w:val="20"/>
+                      <w:szCs w:val="20"/>
+                    </w:rPr>
+                  </w:pPr>
+                </w:p>
+              </w:tc>
+              <w:tc>
+                <w:tcPr>
+                  <w:tcW w:w="548" w:type="dxa"/>
+                </w:tcPr>
+                <w:p>
+                  <w:pPr>
+                    <w:jc w:val="center"/>
+                    <w:rPr>
+                      <w:sz w:val="20"/>
+                      <w:szCs w:val="20"/>
+                    </w:rPr>
+                  </w:pPr>
+                  <w:r>
+                    <w:rPr>
+                      <w:sz w:val="20"/>
+                      <w:szCs w:val="20"/>
+                    </w:rPr>
+                    <w:t>0</w:t>
+                  </w:r>
+                </w:p>
+              </w:tc>
+              <w:tc>
+                <w:tcPr>
+                  <w:tcW w:w="548" w:type="dxa"/>
+                </w:tcPr>
+                <w:p>
+                  <w:pPr>
+                    <w:jc w:val="center"/>
+                    <w:rPr>
+                      <w:sz w:val="20"/>
+                      <w:szCs w:val="20"/>
+                    </w:rPr>
+                  </w:pPr>
+                  <w:r>
+                    <w:rPr>
+                      <w:sz w:val="20"/>
+                      <w:szCs w:val="20"/>
+                    </w:rPr>
+                    <w:t>1</w:t>
+                  </w:r>
+                </w:p>
+              </w:tc>
+            </w:tr>
+            <w:tr>
+              <w:tc>
+                <w:tcPr>
+                  <w:tcW w:w="548" w:type="dxa"/>
+                </w:tcPr>
+                <w:p>
+                  <w:pPr>
+                    <w:jc w:val="center"/>
+                    <w:rPr>
+                      <w:sz w:val="20"/>
+                      <w:szCs w:val="20"/>
+                    </w:rPr>
+                  </w:pPr>
+                  <w:r>
+                    <w:rPr>
+                      <w:sz w:val="20"/>
+                      <w:szCs w:val="20"/>
+                    </w:rPr>
+                    <w:t>0</w:t>
+                  </w:r>
+                </w:p>
+              </w:tc>
+              <w:tc>
+                <w:tcPr>
+                  <w:tcW w:w="548" w:type="dxa"/>
+                </w:tcPr>
+                <w:p>
+                  <w:pPr>
+                    <w:jc w:val="center"/>
+                    <w:rPr>
+                      <w:sz w:val="20"/>
+                      <w:szCs w:val="20"/>
+                    </w:rPr>
+                  </w:pPr>
+                  <w:r>
+                    <w:rPr>
+                      <w:sz w:val="20"/>
+                      <w:szCs w:val="20"/>
+                    </w:rPr>
+                    <w:t>229</w:t>
+                  </w:r>
+                </w:p>
+              </w:tc>
+              <w:tc>
+                <w:tcPr>
+                  <w:tcW w:w="548" w:type="dxa"/>
+                </w:tcPr>
+                <w:p>
+                  <w:pPr>
+                    <w:jc w:val="center"/>
+                    <w:rPr>
+                      <w:sz w:val="20"/>
+                      <w:szCs w:val="20"/>
+                    </w:rPr>
+                  </w:pPr>
+                  <w:r>
+                    <w:rPr>
+                      <w:sz w:val="20"/>
+                      <w:szCs w:val="20"/>
+                    </w:rPr>
+                    <w:t>20</w:t>
+                  </w:r>
+                </w:p>
+              </w:tc>
+            </w:tr>
+            <w:tr>
+              <w:tc>
+                <w:tcPr>
+                  <w:tcW w:w="548" w:type="dxa"/>
+                </w:tcPr>
+                <w:p>
+                  <w:pPr>
+                    <w:jc w:val="center"/>
+                    <w:rPr>
+                      <w:sz w:val="20"/>
+                      <w:szCs w:val="20"/>
+                    </w:rPr>
+                  </w:pPr>
+                  <w:r>
+                    <w:rPr>
+                      <w:sz w:val="20"/>
+                      <w:szCs w:val="20"/>
+                    </w:rPr>
+                    <w:t>1</w:t>
+                  </w:r>
+                </w:p>
+              </w:tc>
+              <w:tc>
+                <w:tcPr>
+                  <w:tcW w:w="548" w:type="dxa"/>
+                </w:tcPr>
+                <w:p>
+                  <w:pPr>
+                    <w:jc w:val="center"/>
+                    <w:rPr>
+                      <w:sz w:val="20"/>
+                      <w:szCs w:val="20"/>
+                    </w:rPr>
+                  </w:pPr>
+                  <w:r>
+                    <w:rPr>
+                      <w:sz w:val="20"/>
+                      <w:szCs w:val="20"/>
+                    </w:rPr>
+                    <w:t>111</w:t>
+                  </w:r>
+                </w:p>
+              </w:tc>
+              <w:tc>
+                <w:tcPr>
+                  <w:tcW w:w="548" w:type="dxa"/>
+                </w:tcPr>
+                <w:p>
+                  <w:pPr>
+                    <w:jc w:val="center"/>
+                    <w:rPr>
+                      <w:sz w:val="20"/>
+                      <w:szCs w:val="20"/>
+                    </w:rPr>
+                  </w:pPr>
+                  <w:r>
+                    <w:rPr>
+                      <w:sz w:val="20"/>
+                      <w:szCs w:val="20"/>
+                    </w:rPr>
+                    <w:t>374</w:t>
+                  </w:r>
+                </w:p>
+              </w:tc>
+            </w:tr>
+          </w:tbl>
           <w:p>
             <w:pPr>
               <w:jc w:val="center"/>
@@ -2454,289 +4166,6 @@
                 <w:szCs w:val="20"/>
               </w:rPr>
             </w:pPr>
-            <w:r>
-              <w:rPr>
-                <w:sz w:val="20"/>
-                <w:szCs w:val="20"/>
-              </w:rPr>
-              <w:t xml:space="preserve">   1  86 376</w:t>
-            </w:r>
-          </w:p>
-        </w:tc>
-        <w:tc>
-          <w:tcPr>
-            <w:tcW w:w="1870" w:type="dxa"/>
-          </w:tcPr>
-          <w:p>
-            <w:pPr>
-              <w:jc w:val="center"/>
-              <w:rPr>
-                <w:sz w:val="20"/>
-                <w:szCs w:val="20"/>
-              </w:rPr>
-            </w:pPr>
-            <w:r>
-              <w:rPr>
-                <w:sz w:val="20"/>
-                <w:szCs w:val="20"/>
-              </w:rPr>
-              <w:t>testTarget</w:t>
-            </w:r>
-          </w:p>
-          <w:p>
-            <w:pPr>
-              <w:jc w:val="center"/>
-              <w:rPr>
-                <w:sz w:val="20"/>
-                <w:szCs w:val="20"/>
-              </w:rPr>
-            </w:pPr>
-            <w:r>
-              <w:rPr>
-                <w:sz w:val="20"/>
-                <w:szCs w:val="20"/>
-              </w:rPr>
-              <w:t>pred   0   1</w:t>
-            </w:r>
-          </w:p>
-          <w:p>
-            <w:pPr>
-              <w:jc w:val="center"/>
-              <w:rPr>
-                <w:sz w:val="20"/>
-                <w:szCs w:val="20"/>
-              </w:rPr>
-            </w:pPr>
-            <w:r>
-              <w:rPr>
-                <w:sz w:val="20"/>
-                <w:szCs w:val="20"/>
-              </w:rPr>
-              <w:t xml:space="preserve">   0 244  18</w:t>
-            </w:r>
-          </w:p>
-          <w:p>
-            <w:pPr>
-              <w:jc w:val="center"/>
-              <w:rPr>
-                <w:sz w:val="20"/>
-                <w:szCs w:val="20"/>
-              </w:rPr>
-            </w:pPr>
-            <w:r>
-              <w:rPr>
-                <w:sz w:val="20"/>
-                <w:szCs w:val="20"/>
-              </w:rPr>
-              <w:t xml:space="preserve">   1  80 392</w:t>
-            </w:r>
-          </w:p>
-        </w:tc>
-        <w:tc>
-          <w:tcPr>
-            <w:tcW w:w="1870" w:type="dxa"/>
-          </w:tcPr>
-          <w:p>
-            <w:pPr>
-              <w:jc w:val="center"/>
-              <w:rPr>
-                <w:sz w:val="20"/>
-                <w:szCs w:val="20"/>
-              </w:rPr>
-            </w:pPr>
-            <w:r>
-              <w:rPr>
-                <w:sz w:val="20"/>
-                <w:szCs w:val="20"/>
-              </w:rPr>
-              <w:t xml:space="preserve">    testTarget</w:t>
-            </w:r>
-          </w:p>
-          <w:p>
-            <w:pPr>
-              <w:jc w:val="center"/>
-              <w:rPr>
-                <w:sz w:val="20"/>
-                <w:szCs w:val="20"/>
-              </w:rPr>
-            </w:pPr>
-            <w:r>
-              <w:rPr>
-                <w:sz w:val="20"/>
-                <w:szCs w:val="20"/>
-              </w:rPr>
-              <w:t>pred   0   1</w:t>
-            </w:r>
-          </w:p>
-          <w:p>
-            <w:pPr>
-              <w:jc w:val="center"/>
-              <w:rPr>
-                <w:sz w:val="20"/>
-                <w:szCs w:val="20"/>
-              </w:rPr>
-            </w:pPr>
-            <w:r>
-              <w:rPr>
-                <w:sz w:val="20"/>
-                <w:szCs w:val="20"/>
-              </w:rPr>
-              <w:t xml:space="preserve">   0 247  14</w:t>
-            </w:r>
-          </w:p>
-          <w:p>
-            <w:pPr>
-              <w:jc w:val="center"/>
-              <w:rPr>
-                <w:sz w:val="20"/>
-                <w:szCs w:val="20"/>
-              </w:rPr>
-            </w:pPr>
-            <w:r>
-              <w:rPr>
-                <w:sz w:val="20"/>
-                <w:szCs w:val="20"/>
-              </w:rPr>
-              <w:t xml:space="preserve">   1  96 377</w:t>
-            </w:r>
-          </w:p>
-        </w:tc>
-        <w:tc>
-          <w:tcPr>
-            <w:tcW w:w="1870" w:type="dxa"/>
-          </w:tcPr>
-          <w:p>
-            <w:pPr>
-              <w:jc w:val="center"/>
-              <w:rPr>
-                <w:sz w:val="20"/>
-                <w:szCs w:val="20"/>
-              </w:rPr>
-            </w:pPr>
-            <w:r>
-              <w:rPr>
-                <w:sz w:val="20"/>
-                <w:szCs w:val="20"/>
-              </w:rPr>
-              <w:t xml:space="preserve">    testTarget</w:t>
-            </w:r>
-          </w:p>
-          <w:p>
-            <w:pPr>
-              <w:jc w:val="center"/>
-              <w:rPr>
-                <w:sz w:val="20"/>
-                <w:szCs w:val="20"/>
-              </w:rPr>
-            </w:pPr>
-            <w:r>
-              <w:rPr>
-                <w:sz w:val="20"/>
-                <w:szCs w:val="20"/>
-              </w:rPr>
-              <w:t>pred   0   1</w:t>
-            </w:r>
-          </w:p>
-          <w:p>
-            <w:pPr>
-              <w:jc w:val="center"/>
-              <w:rPr>
-                <w:sz w:val="20"/>
-                <w:szCs w:val="20"/>
-              </w:rPr>
-            </w:pPr>
-            <w:r>
-              <w:rPr>
-                <w:sz w:val="20"/>
-                <w:szCs w:val="20"/>
-              </w:rPr>
-              <w:t xml:space="preserve">   0 236  13</w:t>
-            </w:r>
-          </w:p>
-          <w:p>
-            <w:pPr>
-              <w:jc w:val="center"/>
-              <w:rPr>
-                <w:sz w:val="20"/>
-                <w:szCs w:val="20"/>
-              </w:rPr>
-            </w:pPr>
-            <w:r>
-              <w:rPr>
-                <w:sz w:val="20"/>
-                <w:szCs w:val="20"/>
-              </w:rPr>
-              <w:t xml:space="preserve">   1  89 396</w:t>
-            </w:r>
-          </w:p>
-        </w:tc>
-        <w:tc>
-          <w:tcPr>
-            <w:tcW w:w="1870" w:type="dxa"/>
-          </w:tcPr>
-          <w:p>
-            <w:pPr>
-              <w:jc w:val="center"/>
-              <w:rPr>
-                <w:sz w:val="20"/>
-                <w:szCs w:val="20"/>
-              </w:rPr>
-            </w:pPr>
-            <w:r>
-              <w:rPr>
-                <w:sz w:val="20"/>
-                <w:szCs w:val="20"/>
-              </w:rPr>
-              <w:t xml:space="preserve">    testTarget</w:t>
-            </w:r>
-          </w:p>
-          <w:p>
-            <w:pPr>
-              <w:jc w:val="center"/>
-              <w:rPr>
-                <w:sz w:val="20"/>
-                <w:szCs w:val="20"/>
-              </w:rPr>
-            </w:pPr>
-            <w:r>
-              <w:rPr>
-                <w:sz w:val="20"/>
-                <w:szCs w:val="20"/>
-              </w:rPr>
-              <w:t>pred   0   1</w:t>
-            </w:r>
-          </w:p>
-          <w:p>
-            <w:pPr>
-              <w:jc w:val="center"/>
-              <w:rPr>
-                <w:sz w:val="20"/>
-                <w:szCs w:val="20"/>
-              </w:rPr>
-            </w:pPr>
-            <w:r>
-              <w:rPr>
-                <w:sz w:val="20"/>
-                <w:szCs w:val="20"/>
-              </w:rPr>
-              <w:t xml:space="preserve">   0 229  20</w:t>
-            </w:r>
-          </w:p>
-          <w:p>
-            <w:pPr>
-              <w:jc w:val="center"/>
-              <w:rPr>
-                <w:sz w:val="20"/>
-                <w:szCs w:val="20"/>
-              </w:rPr>
-            </w:pPr>
-            <w:r>
-              <w:rPr>
-                <w:sz w:val="20"/>
-                <w:szCs w:val="20"/>
-              </w:rPr>
-              <w:t xml:space="preserve">   1 111 374</w:t>
-            </w:r>
           </w:p>
         </w:tc>
       </w:tr>
@@ -3216,6 +4645,7 @@
         <w:tabs>
           <w:tab w:val="left" w:pos="8012"/>
         </w:tabs>
+        <w:jc w:val="center"/>
         <w:rPr>
           <w:sz w:val="20"/>
           <w:szCs w:val="20"/>
@@ -3228,8 +4658,8 @@
           <w:szCs w:val="20"/>
         </w:rPr>
         <w:drawing>
-          <wp:inline distT="0" distB="0" distL="0" distR="0" wp14:anchorId="314FE9A2" wp14:editId="586783B8">
-            <wp:extent cx="1050695" cy="1050695"/>
+          <wp:inline distT="0" distB="0" distL="0" distR="0" wp14:anchorId="314FE9A2" wp14:editId="217D29FD">
+            <wp:extent cx="2667919" cy="2667919"/>
             <wp:effectExtent l="0" t="0" r="0" b="0"/>
             <wp:docPr id="12" name="Picture 12" descr="data_driving_predictive_models/KNN%20ROC%20validation%201.jpeg"/>
             <wp:cNvGraphicFramePr>
@@ -3260,7 +4690,7 @@
                   <pic:spPr bwMode="auto">
                     <a:xfrm>
                       <a:off x="0" y="0"/>
-                      <a:ext cx="1061022" cy="1061022"/>
+                      <a:ext cx="2704542" cy="2704542"/>
                     </a:xfrm>
                     <a:prstGeom prst="rect">
                       <a:avLst/>
@@ -3283,8 +4713,8 @@
           <w:szCs w:val="20"/>
         </w:rPr>
         <w:drawing>
-          <wp:inline distT="0" distB="0" distL="0" distR="0" wp14:anchorId="6823CBBD" wp14:editId="749D872D">
-            <wp:extent cx="1050695" cy="1050695"/>
+          <wp:inline distT="0" distB="0" distL="0" distR="0" wp14:anchorId="6823CBBD" wp14:editId="0F61FE03">
+            <wp:extent cx="2625725" cy="2625725"/>
             <wp:effectExtent l="0" t="0" r="0" b="0"/>
             <wp:docPr id="13" name="Picture 13" descr="data_driving_predictive_models/KNN%20ROC%20validation%202.jpeg"/>
             <wp:cNvGraphicFramePr>
@@ -3315,7 +4745,7 @@
                   <pic:spPr bwMode="auto">
                     <a:xfrm>
                       <a:off x="0" y="0"/>
-                      <a:ext cx="1063815" cy="1063815"/>
+                      <a:ext cx="2673388" cy="2673388"/>
                     </a:xfrm>
                     <a:prstGeom prst="rect">
                       <a:avLst/>
@@ -3338,9 +4768,9 @@
           <w:szCs w:val="20"/>
         </w:rPr>
         <w:drawing>
-          <wp:inline distT="0" distB="0" distL="0" distR="0" wp14:anchorId="3E6A6181" wp14:editId="536DD4F6">
-            <wp:extent cx="1079878" cy="1079878"/>
-            <wp:effectExtent l="0" t="0" r="12700" b="12700"/>
+          <wp:inline distT="0" distB="0" distL="0" distR="0" wp14:anchorId="3E6A6181" wp14:editId="44F65DAF">
+            <wp:extent cx="2716557" cy="2716557"/>
+            <wp:effectExtent l="0" t="0" r="1270" b="1270"/>
             <wp:docPr id="14" name="Picture 14" descr="data_driving_predictive_models/KNN%20ROC%20validation%203.jpeg"/>
             <wp:cNvGraphicFramePr>
               <a:graphicFrameLocks xmlns:a="http://schemas.openxmlformats.org/drawingml/2006/main" noChangeAspect="1"/>
@@ -3370,7 +4800,7 @@
                   <pic:spPr bwMode="auto">
                     <a:xfrm>
                       <a:off x="0" y="0"/>
-                      <a:ext cx="1102989" cy="1102989"/>
+                      <a:ext cx="2780229" cy="2780229"/>
                     </a:xfrm>
                     <a:prstGeom prst="rect">
                       <a:avLst/>
@@ -3393,9 +4823,9 @@
           <w:szCs w:val="20"/>
         </w:rPr>
         <w:drawing>
-          <wp:inline distT="0" distB="0" distL="0" distR="0" wp14:anchorId="67083FDF" wp14:editId="5F914506">
-            <wp:extent cx="1089863" cy="1089863"/>
-            <wp:effectExtent l="0" t="0" r="2540" b="2540"/>
+          <wp:inline distT="0" distB="0" distL="0" distR="0" wp14:anchorId="67083FDF" wp14:editId="7AEE47B1">
+            <wp:extent cx="2653584" cy="2653584"/>
+            <wp:effectExtent l="0" t="0" r="0" b="0"/>
             <wp:docPr id="15" name="Picture 15" descr="data_driving_predictive_models/KNN%20ROC%20validation%204.jpeg"/>
             <wp:cNvGraphicFramePr>
               <a:graphicFrameLocks xmlns:a="http://schemas.openxmlformats.org/drawingml/2006/main" noChangeAspect="1"/>
@@ -3425,7 +4855,7 @@
                   <pic:spPr bwMode="auto">
                     <a:xfrm>
                       <a:off x="0" y="0"/>
-                      <a:ext cx="1103785" cy="1103785"/>
+                      <a:ext cx="2709790" cy="2709790"/>
                     </a:xfrm>
                     <a:prstGeom prst="rect">
                       <a:avLst/>
@@ -3441,6 +4871,18 @@
           </wp:inline>
         </w:drawing>
       </w:r>
+    </w:p>
+    <w:p>
+      <w:pPr>
+        <w:tabs>
+          <w:tab w:val="left" w:pos="8012"/>
+        </w:tabs>
+        <w:jc w:val="center"/>
+        <w:rPr>
+          <w:sz w:val="20"/>
+          <w:szCs w:val="20"/>
+        </w:rPr>
+      </w:pPr>
       <w:r>
         <w:rPr>
           <w:noProof/>
@@ -3448,9 +4890,9 @@
           <w:szCs w:val="20"/>
         </w:rPr>
         <w:drawing>
-          <wp:inline distT="0" distB="0" distL="0" distR="0" wp14:anchorId="5A88DAB4" wp14:editId="53EE92DB">
-            <wp:extent cx="1143365" cy="1143365"/>
-            <wp:effectExtent l="0" t="0" r="0" b="0"/>
+          <wp:inline distT="0" distB="0" distL="0" distR="0" wp14:anchorId="5A88DAB4" wp14:editId="761954B2">
+            <wp:extent cx="2883927" cy="2883927"/>
+            <wp:effectExtent l="0" t="0" r="12065" b="12065"/>
             <wp:docPr id="17" name="Picture 17" descr="data_driving_predictive_models/KNN%20ROC%20validation%205.jpeg"/>
             <wp:cNvGraphicFramePr>
               <a:graphicFrameLocks xmlns:a="http://schemas.openxmlformats.org/drawingml/2006/main" noChangeAspect="1"/>
@@ -3480,7 +4922,7 @@
                   <pic:spPr bwMode="auto">
                     <a:xfrm>
                       <a:off x="0" y="0"/>
-                      <a:ext cx="1174893" cy="1174893"/>
+                      <a:ext cx="2895432" cy="2895432"/>
                     </a:xfrm>
                     <a:prstGeom prst="rect">
                       <a:avLst/>
@@ -3496,13 +4938,6 @@
           </wp:inline>
         </w:drawing>
       </w:r>
-      <w:r>
-        <w:rPr>
-          <w:sz w:val="20"/>
-          <w:szCs w:val="20"/>
-        </w:rPr>
-        <w:tab/>
-      </w:r>
     </w:p>
     <w:p>
       <w:pPr>
@@ -3578,35 +5013,14 @@
           <w:sz w:val="20"/>
           <w:szCs w:val="20"/>
         </w:rPr>
-        <w:t xml:space="preserve">For the </w:t>
+        <w:t>For the Naïve B</w:t>
       </w:r>
       <w:r>
         <w:rPr>
           <w:sz w:val="20"/>
           <w:szCs w:val="20"/>
         </w:rPr>
-        <w:t>Naïve bayes</w:t>
-      </w:r>
-      <w:r>
-        <w:rPr>
-          <w:sz w:val="20"/>
-          <w:szCs w:val="20"/>
-        </w:rPr>
-        <w:t xml:space="preserve"> algorithm, the follow occurred</w:t>
-      </w:r>
-      <w:r>
-        <w:rPr>
-          <w:sz w:val="20"/>
-          <w:szCs w:val="20"/>
-        </w:rPr>
-        <w:t xml:space="preserve"> </w:t>
-      </w:r>
-      <w:r>
-        <w:rPr>
-          <w:sz w:val="20"/>
-          <w:szCs w:val="20"/>
-        </w:rPr>
-        <w:t xml:space="preserve">in terms of confusion matrices, accuracy of model, precision, recall, and the F-measure: </w:t>
+        <w:t xml:space="preserve">ayes algorithm, the follow occurred in terms of confusion matrices, accuracy of model, precision, recall, and the F-measure: </w:t>
       </w:r>
     </w:p>
     <w:p>
@@ -3672,14 +5086,7 @@
                 <w:sz w:val="20"/>
                 <w:szCs w:val="20"/>
               </w:rPr>
-              <w:t xml:space="preserve">Iteration </w:t>
-            </w:r>
-            <w:r>
-              <w:rPr>
-                <w:sz w:val="20"/>
-                <w:szCs w:val="20"/>
-              </w:rPr>
-              <w:t>2</w:t>
+              <w:t>Iteration 2</w:t>
             </w:r>
           </w:p>
         </w:tc>
@@ -3700,14 +5107,7 @@
                 <w:sz w:val="20"/>
                 <w:szCs w:val="20"/>
               </w:rPr>
-              <w:t xml:space="preserve">Iteration </w:t>
-            </w:r>
-            <w:r>
-              <w:rPr>
-                <w:sz w:val="20"/>
-                <w:szCs w:val="20"/>
-              </w:rPr>
-              <w:t>3</w:t>
+              <w:t>Iteration 3</w:t>
             </w:r>
           </w:p>
         </w:tc>
@@ -3728,14 +5128,7 @@
                 <w:sz w:val="20"/>
                 <w:szCs w:val="20"/>
               </w:rPr>
-              <w:t xml:space="preserve">Iteration </w:t>
-            </w:r>
-            <w:r>
-              <w:rPr>
-                <w:sz w:val="20"/>
-                <w:szCs w:val="20"/>
-              </w:rPr>
-              <w:t>4</w:t>
+              <w:t>Iteration 4</w:t>
             </w:r>
           </w:p>
         </w:tc>
@@ -3756,14 +5149,7 @@
                 <w:sz w:val="20"/>
                 <w:szCs w:val="20"/>
               </w:rPr>
-              <w:t xml:space="preserve">Iteration </w:t>
-            </w:r>
-            <w:r>
-              <w:rPr>
-                <w:sz w:val="20"/>
-                <w:szCs w:val="20"/>
-              </w:rPr>
-              <w:t>5</w:t>
+              <w:t>Iteration 5</w:t>
             </w:r>
           </w:p>
         </w:tc>
@@ -3773,6 +5159,206 @@
           <w:tcPr>
             <w:tcW w:w="1870" w:type="dxa"/>
           </w:tcPr>
+          <w:tbl>
+            <w:tblPr>
+              <w:tblStyle w:val="TableGrid"/>
+              <w:tblW w:w="0" w:type="auto"/>
+              <w:tblLook w:val="04A0" w:firstRow="1" w:lastRow="0" w:firstColumn="1" w:lastColumn="0" w:noHBand="0" w:noVBand="1"/>
+            </w:tblPr>
+            <w:tblGrid>
+              <w:gridCol w:w="548"/>
+              <w:gridCol w:w="548"/>
+              <w:gridCol w:w="548"/>
+            </w:tblGrid>
+            <w:tr>
+              <w:tc>
+                <w:tcPr>
+                  <w:tcW w:w="548" w:type="dxa"/>
+                </w:tcPr>
+                <w:p>
+                  <w:pPr>
+                    <w:jc w:val="center"/>
+                    <w:rPr>
+                      <w:sz w:val="20"/>
+                      <w:szCs w:val="20"/>
+                    </w:rPr>
+                  </w:pPr>
+                </w:p>
+              </w:tc>
+              <w:tc>
+                <w:tcPr>
+                  <w:tcW w:w="548" w:type="dxa"/>
+                </w:tcPr>
+                <w:p>
+                  <w:pPr>
+                    <w:jc w:val="center"/>
+                    <w:rPr>
+                      <w:sz w:val="20"/>
+                      <w:szCs w:val="20"/>
+                    </w:rPr>
+                  </w:pPr>
+                  <w:r>
+                    <w:rPr>
+                      <w:sz w:val="20"/>
+                      <w:szCs w:val="20"/>
+                    </w:rPr>
+                    <w:t>0</w:t>
+                  </w:r>
+                </w:p>
+              </w:tc>
+              <w:tc>
+                <w:tcPr>
+                  <w:tcW w:w="548" w:type="dxa"/>
+                </w:tcPr>
+                <w:p>
+                  <w:pPr>
+                    <w:jc w:val="center"/>
+                    <w:rPr>
+                      <w:sz w:val="20"/>
+                      <w:szCs w:val="20"/>
+                    </w:rPr>
+                  </w:pPr>
+                  <w:r>
+                    <w:rPr>
+                      <w:sz w:val="20"/>
+                      <w:szCs w:val="20"/>
+                    </w:rPr>
+                    <w:t>1</w:t>
+                  </w:r>
+                </w:p>
+              </w:tc>
+            </w:tr>
+            <w:tr>
+              <w:tc>
+                <w:tcPr>
+                  <w:tcW w:w="548" w:type="dxa"/>
+                </w:tcPr>
+                <w:p>
+                  <w:pPr>
+                    <w:jc w:val="center"/>
+                    <w:rPr>
+                      <w:sz w:val="20"/>
+                      <w:szCs w:val="20"/>
+                    </w:rPr>
+                  </w:pPr>
+                  <w:r>
+                    <w:rPr>
+                      <w:sz w:val="20"/>
+                      <w:szCs w:val="20"/>
+                    </w:rPr>
+                    <w:t>0</w:t>
+                  </w:r>
+                </w:p>
+              </w:tc>
+              <w:tc>
+                <w:tcPr>
+                  <w:tcW w:w="548" w:type="dxa"/>
+                </w:tcPr>
+                <w:p>
+                  <w:pPr>
+                    <w:jc w:val="center"/>
+                    <w:rPr>
+                      <w:sz w:val="20"/>
+                      <w:szCs w:val="20"/>
+                    </w:rPr>
+                  </w:pPr>
+                  <w:r>
+                    <w:rPr>
+                      <w:sz w:val="20"/>
+                      <w:szCs w:val="20"/>
+                    </w:rPr>
+                    <w:t>333</w:t>
+                  </w:r>
+                </w:p>
+              </w:tc>
+              <w:tc>
+                <w:tcPr>
+                  <w:tcW w:w="548" w:type="dxa"/>
+                </w:tcPr>
+                <w:p>
+                  <w:pPr>
+                    <w:jc w:val="center"/>
+                    <w:rPr>
+                      <w:sz w:val="20"/>
+                      <w:szCs w:val="20"/>
+                    </w:rPr>
+                  </w:pPr>
+                  <w:r>
+                    <w:rPr>
+                      <w:sz w:val="20"/>
+                      <w:szCs w:val="20"/>
+                    </w:rPr>
+                    <w:t>54</w:t>
+                  </w:r>
+                </w:p>
+              </w:tc>
+            </w:tr>
+            <w:tr>
+              <w:tc>
+                <w:tcPr>
+                  <w:tcW w:w="548" w:type="dxa"/>
+                </w:tcPr>
+                <w:p>
+                  <w:pPr>
+                    <w:jc w:val="center"/>
+                    <w:rPr>
+                      <w:sz w:val="20"/>
+                      <w:szCs w:val="20"/>
+                    </w:rPr>
+                  </w:pPr>
+                  <w:r>
+                    <w:rPr>
+                      <w:sz w:val="20"/>
+                      <w:szCs w:val="20"/>
+                    </w:rPr>
+                    <w:t>1</w:t>
+                  </w:r>
+                </w:p>
+              </w:tc>
+              <w:tc>
+                <w:tcPr>
+                  <w:tcW w:w="548" w:type="dxa"/>
+                </w:tcPr>
+                <w:p>
+                  <w:pPr>
+                    <w:jc w:val="center"/>
+                    <w:rPr>
+                      <w:sz w:val="20"/>
+                      <w:szCs w:val="20"/>
+                    </w:rPr>
+                  </w:pPr>
+                  <w:r>
+                    <w:rPr>
+                      <w:sz w:val="20"/>
+                      <w:szCs w:val="20"/>
+                    </w:rPr>
+                    <w:t>19</w:t>
+                  </w:r>
+                </w:p>
+              </w:tc>
+              <w:tc>
+                <w:tcPr>
+                  <w:tcW w:w="548" w:type="dxa"/>
+                </w:tcPr>
+                <w:p>
+                  <w:pPr>
+                    <w:jc w:val="center"/>
+                    <w:rPr>
+                      <w:sz w:val="20"/>
+                      <w:szCs w:val="20"/>
+                    </w:rPr>
+                  </w:pPr>
+                  <w:r>
+                    <w:rPr>
+                      <w:sz w:val="20"/>
+                      <w:szCs w:val="20"/>
+                    </w:rPr>
+                    <w:t>328</w:t>
+                  </w:r>
+                </w:p>
+              </w:tc>
+            </w:tr>
+          </w:tbl>
           <w:p>
             <w:pPr>
               <w:jc w:val="center"/>
@@ -3781,14 +5367,212 @@
                 <w:szCs w:val="20"/>
               </w:rPr>
             </w:pPr>
-            <w:r>
-              <w:rPr>
-                <w:sz w:val="20"/>
-                <w:szCs w:val="20"/>
-              </w:rPr>
-              <w:t>pred   0   1</w:t>
-            </w:r>
-          </w:p>
+          </w:p>
+        </w:tc>
+        <w:tc>
+          <w:tcPr>
+            <w:tcW w:w="1870" w:type="dxa"/>
+          </w:tcPr>
+          <w:tbl>
+            <w:tblPr>
+              <w:tblStyle w:val="TableGrid"/>
+              <w:tblW w:w="0" w:type="auto"/>
+              <w:tblLook w:val="04A0" w:firstRow="1" w:lastRow="0" w:firstColumn="1" w:lastColumn="0" w:noHBand="0" w:noVBand="1"/>
+            </w:tblPr>
+            <w:tblGrid>
+              <w:gridCol w:w="548"/>
+              <w:gridCol w:w="548"/>
+              <w:gridCol w:w="548"/>
+            </w:tblGrid>
+            <w:tr>
+              <w:tc>
+                <w:tcPr>
+                  <w:tcW w:w="548" w:type="dxa"/>
+                </w:tcPr>
+                <w:p>
+                  <w:pPr>
+                    <w:jc w:val="center"/>
+                    <w:rPr>
+                      <w:sz w:val="20"/>
+                      <w:szCs w:val="20"/>
+                    </w:rPr>
+                  </w:pPr>
+                </w:p>
+              </w:tc>
+              <w:tc>
+                <w:tcPr>
+                  <w:tcW w:w="548" w:type="dxa"/>
+                </w:tcPr>
+                <w:p>
+                  <w:pPr>
+                    <w:jc w:val="center"/>
+                    <w:rPr>
+                      <w:sz w:val="20"/>
+                      <w:szCs w:val="20"/>
+                    </w:rPr>
+                  </w:pPr>
+                  <w:r>
+                    <w:rPr>
+                      <w:sz w:val="20"/>
+                      <w:szCs w:val="20"/>
+                    </w:rPr>
+                    <w:t>0</w:t>
+                  </w:r>
+                </w:p>
+              </w:tc>
+              <w:tc>
+                <w:tcPr>
+                  <w:tcW w:w="548" w:type="dxa"/>
+                </w:tcPr>
+                <w:p>
+                  <w:pPr>
+                    <w:jc w:val="center"/>
+                    <w:rPr>
+                      <w:sz w:val="20"/>
+                      <w:szCs w:val="20"/>
+                    </w:rPr>
+                  </w:pPr>
+                  <w:r>
+                    <w:rPr>
+                      <w:sz w:val="20"/>
+                      <w:szCs w:val="20"/>
+                    </w:rPr>
+                    <w:t>1</w:t>
+                  </w:r>
+                </w:p>
+              </w:tc>
+            </w:tr>
+            <w:tr>
+              <w:tc>
+                <w:tcPr>
+                  <w:tcW w:w="548" w:type="dxa"/>
+                </w:tcPr>
+                <w:p>
+                  <w:pPr>
+                    <w:jc w:val="center"/>
+                    <w:rPr>
+                      <w:sz w:val="20"/>
+                      <w:szCs w:val="20"/>
+                    </w:rPr>
+                  </w:pPr>
+                  <w:r>
+                    <w:rPr>
+                      <w:sz w:val="20"/>
+                      <w:szCs w:val="20"/>
+                    </w:rPr>
+                    <w:t>0</w:t>
+                  </w:r>
+                </w:p>
+              </w:tc>
+              <w:tc>
+                <w:tcPr>
+                  <w:tcW w:w="548" w:type="dxa"/>
+                </w:tcPr>
+                <w:p>
+                  <w:pPr>
+                    <w:jc w:val="center"/>
+                    <w:rPr>
+                      <w:sz w:val="20"/>
+                      <w:szCs w:val="20"/>
+                    </w:rPr>
+                  </w:pPr>
+                  <w:r>
+                    <w:rPr>
+                      <w:sz w:val="20"/>
+                      <w:szCs w:val="20"/>
+                    </w:rPr>
+                    <w:t>324</w:t>
+                  </w:r>
+                </w:p>
+              </w:tc>
+              <w:tc>
+                <w:tcPr>
+                  <w:tcW w:w="548" w:type="dxa"/>
+                </w:tcPr>
+                <w:p>
+                  <w:pPr>
+                    <w:jc w:val="center"/>
+                    <w:rPr>
+                      <w:sz w:val="20"/>
+                      <w:szCs w:val="20"/>
+                    </w:rPr>
+                  </w:pPr>
+                  <w:r>
+                    <w:rPr>
+                      <w:sz w:val="20"/>
+                      <w:szCs w:val="20"/>
+                    </w:rPr>
+                    <w:t>60</w:t>
+                  </w:r>
+                </w:p>
+              </w:tc>
+            </w:tr>
+            <w:tr>
+              <w:tc>
+                <w:tcPr>
+                  <w:tcW w:w="548" w:type="dxa"/>
+                </w:tcPr>
+                <w:p>
+                  <w:pPr>
+                    <w:jc w:val="center"/>
+                    <w:rPr>
+                      <w:sz w:val="20"/>
+                      <w:szCs w:val="20"/>
+                    </w:rPr>
+                  </w:pPr>
+                  <w:r>
+                    <w:rPr>
+                      <w:sz w:val="20"/>
+                      <w:szCs w:val="20"/>
+                    </w:rPr>
+                    <w:t>1</w:t>
+                  </w:r>
+                </w:p>
+              </w:tc>
+              <w:tc>
+                <w:tcPr>
+                  <w:tcW w:w="548" w:type="dxa"/>
+                </w:tcPr>
+                <w:p>
+                  <w:pPr>
+                    <w:jc w:val="center"/>
+                    <w:rPr>
+                      <w:sz w:val="20"/>
+                      <w:szCs w:val="20"/>
+                    </w:rPr>
+                  </w:pPr>
+                  <w:r>
+                    <w:rPr>
+                      <w:sz w:val="20"/>
+                      <w:szCs w:val="20"/>
+                    </w:rPr>
+                    <w:t>18</w:t>
+                  </w:r>
+                </w:p>
+              </w:tc>
+              <w:tc>
+                <w:tcPr>
+                  <w:tcW w:w="548" w:type="dxa"/>
+                </w:tcPr>
+                <w:p>
+                  <w:pPr>
+                    <w:jc w:val="center"/>
+                    <w:rPr>
+                      <w:sz w:val="20"/>
+                      <w:szCs w:val="20"/>
+                    </w:rPr>
+                  </w:pPr>
+                  <w:r>
+                    <w:rPr>
+                      <w:sz w:val="20"/>
+                      <w:szCs w:val="20"/>
+                    </w:rPr>
+                    <w:t>332</w:t>
+                  </w:r>
+                </w:p>
+              </w:tc>
+            </w:tr>
+          </w:tbl>
           <w:p>
             <w:pPr>
               <w:jc w:val="center"/>
@@ -3797,14 +5581,212 @@
                 <w:szCs w:val="20"/>
               </w:rPr>
             </w:pPr>
-            <w:r>
-              <w:rPr>
-                <w:sz w:val="20"/>
-                <w:szCs w:val="20"/>
-              </w:rPr>
-              <w:t>0 333  54</w:t>
-            </w:r>
-          </w:p>
+          </w:p>
+        </w:tc>
+        <w:tc>
+          <w:tcPr>
+            <w:tcW w:w="1870" w:type="dxa"/>
+          </w:tcPr>
+          <w:tbl>
+            <w:tblPr>
+              <w:tblStyle w:val="TableGrid"/>
+              <w:tblW w:w="0" w:type="auto"/>
+              <w:tblLook w:val="04A0" w:firstRow="1" w:lastRow="0" w:firstColumn="1" w:lastColumn="0" w:noHBand="0" w:noVBand="1"/>
+            </w:tblPr>
+            <w:tblGrid>
+              <w:gridCol w:w="548"/>
+              <w:gridCol w:w="548"/>
+              <w:gridCol w:w="548"/>
+            </w:tblGrid>
+            <w:tr>
+              <w:tc>
+                <w:tcPr>
+                  <w:tcW w:w="548" w:type="dxa"/>
+                </w:tcPr>
+                <w:p>
+                  <w:pPr>
+                    <w:jc w:val="center"/>
+                    <w:rPr>
+                      <w:sz w:val="20"/>
+                      <w:szCs w:val="20"/>
+                    </w:rPr>
+                  </w:pPr>
+                </w:p>
+              </w:tc>
+              <w:tc>
+                <w:tcPr>
+                  <w:tcW w:w="548" w:type="dxa"/>
+                </w:tcPr>
+                <w:p>
+                  <w:pPr>
+                    <w:jc w:val="center"/>
+                    <w:rPr>
+                      <w:sz w:val="20"/>
+                      <w:szCs w:val="20"/>
+                    </w:rPr>
+                  </w:pPr>
+                  <w:r>
+                    <w:rPr>
+                      <w:sz w:val="20"/>
+                      <w:szCs w:val="20"/>
+                    </w:rPr>
+                    <w:t>0</w:t>
+                  </w:r>
+                </w:p>
+              </w:tc>
+              <w:tc>
+                <w:tcPr>
+                  <w:tcW w:w="548" w:type="dxa"/>
+                </w:tcPr>
+                <w:p>
+                  <w:pPr>
+                    <w:jc w:val="center"/>
+                    <w:rPr>
+                      <w:sz w:val="20"/>
+                      <w:szCs w:val="20"/>
+                    </w:rPr>
+                  </w:pPr>
+                  <w:r>
+                    <w:rPr>
+                      <w:sz w:val="20"/>
+                      <w:szCs w:val="20"/>
+                    </w:rPr>
+                    <w:t>1</w:t>
+                  </w:r>
+                </w:p>
+              </w:tc>
+            </w:tr>
+            <w:tr>
+              <w:tc>
+                <w:tcPr>
+                  <w:tcW w:w="548" w:type="dxa"/>
+                </w:tcPr>
+                <w:p>
+                  <w:pPr>
+                    <w:jc w:val="center"/>
+                    <w:rPr>
+                      <w:sz w:val="20"/>
+                      <w:szCs w:val="20"/>
+                    </w:rPr>
+                  </w:pPr>
+                  <w:r>
+                    <w:rPr>
+                      <w:sz w:val="20"/>
+                      <w:szCs w:val="20"/>
+                    </w:rPr>
+                    <w:t>0</w:t>
+                  </w:r>
+                </w:p>
+              </w:tc>
+              <w:tc>
+                <w:tcPr>
+                  <w:tcW w:w="548" w:type="dxa"/>
+                </w:tcPr>
+                <w:p>
+                  <w:pPr>
+                    <w:jc w:val="center"/>
+                    <w:rPr>
+                      <w:sz w:val="20"/>
+                      <w:szCs w:val="20"/>
+                    </w:rPr>
+                  </w:pPr>
+                  <w:r>
+                    <w:rPr>
+                      <w:sz w:val="20"/>
+                      <w:szCs w:val="20"/>
+                    </w:rPr>
+                    <w:t>327</w:t>
+                  </w:r>
+                </w:p>
+              </w:tc>
+              <w:tc>
+                <w:tcPr>
+                  <w:tcW w:w="548" w:type="dxa"/>
+                </w:tcPr>
+                <w:p>
+                  <w:pPr>
+                    <w:jc w:val="center"/>
+                    <w:rPr>
+                      <w:sz w:val="20"/>
+                      <w:szCs w:val="20"/>
+                    </w:rPr>
+                  </w:pPr>
+                  <w:r>
+                    <w:rPr>
+                      <w:sz w:val="20"/>
+                      <w:szCs w:val="20"/>
+                    </w:rPr>
+                    <w:t>58</w:t>
+                  </w:r>
+                </w:p>
+              </w:tc>
+            </w:tr>
+            <w:tr>
+              <w:tc>
+                <w:tcPr>
+                  <w:tcW w:w="548" w:type="dxa"/>
+                </w:tcPr>
+                <w:p>
+                  <w:pPr>
+                    <w:jc w:val="center"/>
+                    <w:rPr>
+                      <w:sz w:val="20"/>
+                      <w:szCs w:val="20"/>
+                    </w:rPr>
+                  </w:pPr>
+                  <w:r>
+                    <w:rPr>
+                      <w:sz w:val="20"/>
+                      <w:szCs w:val="20"/>
+                    </w:rPr>
+                    <w:t>1</w:t>
+                  </w:r>
+                </w:p>
+              </w:tc>
+              <w:tc>
+                <w:tcPr>
+                  <w:tcW w:w="548" w:type="dxa"/>
+                </w:tcPr>
+                <w:p>
+                  <w:pPr>
+                    <w:jc w:val="center"/>
+                    <w:rPr>
+                      <w:sz w:val="20"/>
+                      <w:szCs w:val="20"/>
+                    </w:rPr>
+                  </w:pPr>
+                  <w:r>
+                    <w:rPr>
+                      <w:sz w:val="20"/>
+                      <w:szCs w:val="20"/>
+                    </w:rPr>
+                    <w:t>17</w:t>
+                  </w:r>
+                </w:p>
+              </w:tc>
+              <w:tc>
+                <w:tcPr>
+                  <w:tcW w:w="548" w:type="dxa"/>
+                </w:tcPr>
+                <w:p>
+                  <w:pPr>
+                    <w:jc w:val="center"/>
+                    <w:rPr>
+                      <w:sz w:val="20"/>
+                      <w:szCs w:val="20"/>
+                    </w:rPr>
+                  </w:pPr>
+                  <w:r>
+                    <w:rPr>
+                      <w:sz w:val="20"/>
+                      <w:szCs w:val="20"/>
+                    </w:rPr>
+                    <w:t>332</w:t>
+                  </w:r>
+                </w:p>
+              </w:tc>
+            </w:tr>
+          </w:tbl>
           <w:p>
             <w:pPr>
               <w:jc w:val="center"/>
@@ -3813,19 +5795,212 @@
                 <w:szCs w:val="20"/>
               </w:rPr>
             </w:pPr>
-            <w:r>
-              <w:rPr>
-                <w:sz w:val="20"/>
-                <w:szCs w:val="20"/>
-              </w:rPr>
-              <w:t>1  19 328</w:t>
-            </w:r>
-          </w:p>
-        </w:tc>
-        <w:tc>
-          <w:tcPr>
-            <w:tcW w:w="1870" w:type="dxa"/>
-          </w:tcPr>
+          </w:p>
+        </w:tc>
+        <w:tc>
+          <w:tcPr>
+            <w:tcW w:w="1870" w:type="dxa"/>
+          </w:tcPr>
+          <w:tbl>
+            <w:tblPr>
+              <w:tblStyle w:val="TableGrid"/>
+              <w:tblW w:w="0" w:type="auto"/>
+              <w:tblLook w:val="04A0" w:firstRow="1" w:lastRow="0" w:firstColumn="1" w:lastColumn="0" w:noHBand="0" w:noVBand="1"/>
+            </w:tblPr>
+            <w:tblGrid>
+              <w:gridCol w:w="548"/>
+              <w:gridCol w:w="548"/>
+              <w:gridCol w:w="548"/>
+            </w:tblGrid>
+            <w:tr>
+              <w:tc>
+                <w:tcPr>
+                  <w:tcW w:w="548" w:type="dxa"/>
+                </w:tcPr>
+                <w:p>
+                  <w:pPr>
+                    <w:jc w:val="center"/>
+                    <w:rPr>
+                      <w:sz w:val="20"/>
+                      <w:szCs w:val="20"/>
+                    </w:rPr>
+                  </w:pPr>
+                </w:p>
+              </w:tc>
+              <w:tc>
+                <w:tcPr>
+                  <w:tcW w:w="548" w:type="dxa"/>
+                </w:tcPr>
+                <w:p>
+                  <w:pPr>
+                    <w:jc w:val="center"/>
+                    <w:rPr>
+                      <w:sz w:val="20"/>
+                      <w:szCs w:val="20"/>
+                    </w:rPr>
+                  </w:pPr>
+                  <w:r>
+                    <w:rPr>
+                      <w:sz w:val="20"/>
+                      <w:szCs w:val="20"/>
+                    </w:rPr>
+                    <w:t>0</w:t>
+                  </w:r>
+                </w:p>
+              </w:tc>
+              <w:tc>
+                <w:tcPr>
+                  <w:tcW w:w="548" w:type="dxa"/>
+                </w:tcPr>
+                <w:p>
+                  <w:pPr>
+                    <w:jc w:val="center"/>
+                    <w:rPr>
+                      <w:sz w:val="20"/>
+                      <w:szCs w:val="20"/>
+                    </w:rPr>
+                  </w:pPr>
+                  <w:r>
+                    <w:rPr>
+                      <w:sz w:val="20"/>
+                      <w:szCs w:val="20"/>
+                    </w:rPr>
+                    <w:t>1</w:t>
+                  </w:r>
+                </w:p>
+              </w:tc>
+            </w:tr>
+            <w:tr>
+              <w:tc>
+                <w:tcPr>
+                  <w:tcW w:w="548" w:type="dxa"/>
+                </w:tcPr>
+                <w:p>
+                  <w:pPr>
+                    <w:jc w:val="center"/>
+                    <w:rPr>
+                      <w:sz w:val="20"/>
+                      <w:szCs w:val="20"/>
+                    </w:rPr>
+                  </w:pPr>
+                  <w:r>
+                    <w:rPr>
+                      <w:sz w:val="20"/>
+                      <w:szCs w:val="20"/>
+                    </w:rPr>
+                    <w:t>0</w:t>
+                  </w:r>
+                </w:p>
+              </w:tc>
+              <w:tc>
+                <w:tcPr>
+                  <w:tcW w:w="548" w:type="dxa"/>
+                </w:tcPr>
+                <w:p>
+                  <w:pPr>
+                    <w:jc w:val="center"/>
+                    <w:rPr>
+                      <w:sz w:val="20"/>
+                      <w:szCs w:val="20"/>
+                    </w:rPr>
+                  </w:pPr>
+                  <w:r>
+                    <w:rPr>
+                      <w:sz w:val="20"/>
+                      <w:szCs w:val="20"/>
+                    </w:rPr>
+                    <w:t>321</w:t>
+                  </w:r>
+                </w:p>
+              </w:tc>
+              <w:tc>
+                <w:tcPr>
+                  <w:tcW w:w="548" w:type="dxa"/>
+                </w:tcPr>
+                <w:p>
+                  <w:pPr>
+                    <w:jc w:val="center"/>
+                    <w:rPr>
+                      <w:sz w:val="20"/>
+                      <w:szCs w:val="20"/>
+                    </w:rPr>
+                  </w:pPr>
+                  <w:r>
+                    <w:rPr>
+                      <w:sz w:val="20"/>
+                      <w:szCs w:val="20"/>
+                    </w:rPr>
+                    <w:t>62</w:t>
+                  </w:r>
+                </w:p>
+              </w:tc>
+            </w:tr>
+            <w:tr>
+              <w:tc>
+                <w:tcPr>
+                  <w:tcW w:w="548" w:type="dxa"/>
+                </w:tcPr>
+                <w:p>
+                  <w:pPr>
+                    <w:jc w:val="center"/>
+                    <w:rPr>
+                      <w:sz w:val="20"/>
+                      <w:szCs w:val="20"/>
+                    </w:rPr>
+                  </w:pPr>
+                  <w:r>
+                    <w:rPr>
+                      <w:sz w:val="20"/>
+                      <w:szCs w:val="20"/>
+                    </w:rPr>
+                    <w:t>1</w:t>
+                  </w:r>
+                </w:p>
+              </w:tc>
+              <w:tc>
+                <w:tcPr>
+                  <w:tcW w:w="548" w:type="dxa"/>
+                </w:tcPr>
+                <w:p>
+                  <w:pPr>
+                    <w:jc w:val="center"/>
+                    <w:rPr>
+                      <w:sz w:val="20"/>
+                      <w:szCs w:val="20"/>
+                    </w:rPr>
+                  </w:pPr>
+                  <w:r>
+                    <w:rPr>
+                      <w:sz w:val="20"/>
+                      <w:szCs w:val="20"/>
+                    </w:rPr>
+                    <w:t>15</w:t>
+                  </w:r>
+                </w:p>
+              </w:tc>
+              <w:tc>
+                <w:tcPr>
+                  <w:tcW w:w="548" w:type="dxa"/>
+                </w:tcPr>
+                <w:p>
+                  <w:pPr>
+                    <w:jc w:val="center"/>
+                    <w:rPr>
+                      <w:sz w:val="20"/>
+                      <w:szCs w:val="20"/>
+                    </w:rPr>
+                  </w:pPr>
+                  <w:r>
+                    <w:rPr>
+                      <w:sz w:val="20"/>
+                      <w:szCs w:val="20"/>
+                    </w:rPr>
+                    <w:t>336</w:t>
+                  </w:r>
+                </w:p>
+              </w:tc>
+            </w:tr>
+          </w:tbl>
           <w:p>
             <w:pPr>
               <w:jc w:val="center"/>
@@ -3834,14 +6009,212 @@
                 <w:szCs w:val="20"/>
               </w:rPr>
             </w:pPr>
-            <w:r>
-              <w:rPr>
-                <w:sz w:val="20"/>
-                <w:szCs w:val="20"/>
-              </w:rPr>
-              <w:t>pred   0   1</w:t>
-            </w:r>
-          </w:p>
+          </w:p>
+        </w:tc>
+        <w:tc>
+          <w:tcPr>
+            <w:tcW w:w="1870" w:type="dxa"/>
+          </w:tcPr>
+          <w:tbl>
+            <w:tblPr>
+              <w:tblStyle w:val="TableGrid"/>
+              <w:tblW w:w="0" w:type="auto"/>
+              <w:tblLook w:val="04A0" w:firstRow="1" w:lastRow="0" w:firstColumn="1" w:lastColumn="0" w:noHBand="0" w:noVBand="1"/>
+            </w:tblPr>
+            <w:tblGrid>
+              <w:gridCol w:w="548"/>
+              <w:gridCol w:w="548"/>
+              <w:gridCol w:w="548"/>
+            </w:tblGrid>
+            <w:tr>
+              <w:tc>
+                <w:tcPr>
+                  <w:tcW w:w="548" w:type="dxa"/>
+                </w:tcPr>
+                <w:p>
+                  <w:pPr>
+                    <w:jc w:val="center"/>
+                    <w:rPr>
+                      <w:sz w:val="20"/>
+                      <w:szCs w:val="20"/>
+                    </w:rPr>
+                  </w:pPr>
+                </w:p>
+              </w:tc>
+              <w:tc>
+                <w:tcPr>
+                  <w:tcW w:w="548" w:type="dxa"/>
+                </w:tcPr>
+                <w:p>
+                  <w:pPr>
+                    <w:jc w:val="center"/>
+                    <w:rPr>
+                      <w:sz w:val="20"/>
+                      <w:szCs w:val="20"/>
+                    </w:rPr>
+                  </w:pPr>
+                  <w:r>
+                    <w:rPr>
+                      <w:sz w:val="20"/>
+                      <w:szCs w:val="20"/>
+                    </w:rPr>
+                    <w:t>0</w:t>
+                  </w:r>
+                </w:p>
+              </w:tc>
+              <w:tc>
+                <w:tcPr>
+                  <w:tcW w:w="548" w:type="dxa"/>
+                </w:tcPr>
+                <w:p>
+                  <w:pPr>
+                    <w:jc w:val="center"/>
+                    <w:rPr>
+                      <w:sz w:val="20"/>
+                      <w:szCs w:val="20"/>
+                    </w:rPr>
+                  </w:pPr>
+                  <w:r>
+                    <w:rPr>
+                      <w:sz w:val="20"/>
+                      <w:szCs w:val="20"/>
+                    </w:rPr>
+                    <w:t>1</w:t>
+                  </w:r>
+                </w:p>
+              </w:tc>
+            </w:tr>
+            <w:tr>
+              <w:tc>
+                <w:tcPr>
+                  <w:tcW w:w="548" w:type="dxa"/>
+                </w:tcPr>
+                <w:p>
+                  <w:pPr>
+                    <w:jc w:val="center"/>
+                    <w:rPr>
+                      <w:sz w:val="20"/>
+                      <w:szCs w:val="20"/>
+                    </w:rPr>
+                  </w:pPr>
+                  <w:r>
+                    <w:rPr>
+                      <w:sz w:val="20"/>
+                      <w:szCs w:val="20"/>
+                    </w:rPr>
+                    <w:t>0</w:t>
+                  </w:r>
+                </w:p>
+              </w:tc>
+              <w:tc>
+                <w:tcPr>
+                  <w:tcW w:w="548" w:type="dxa"/>
+                </w:tcPr>
+                <w:p>
+                  <w:pPr>
+                    <w:jc w:val="center"/>
+                    <w:rPr>
+                      <w:sz w:val="20"/>
+                      <w:szCs w:val="20"/>
+                    </w:rPr>
+                  </w:pPr>
+                  <w:r>
+                    <w:rPr>
+                      <w:sz w:val="20"/>
+                      <w:szCs w:val="20"/>
+                    </w:rPr>
+                    <w:t>328</w:t>
+                  </w:r>
+                </w:p>
+              </w:tc>
+              <w:tc>
+                <w:tcPr>
+                  <w:tcW w:w="548" w:type="dxa"/>
+                </w:tcPr>
+                <w:p>
+                  <w:pPr>
+                    <w:jc w:val="center"/>
+                    <w:rPr>
+                      <w:sz w:val="20"/>
+                      <w:szCs w:val="20"/>
+                    </w:rPr>
+                  </w:pPr>
+                  <w:r>
+                    <w:rPr>
+                      <w:sz w:val="20"/>
+                      <w:szCs w:val="20"/>
+                    </w:rPr>
+                    <w:t>49</w:t>
+                  </w:r>
+                </w:p>
+              </w:tc>
+            </w:tr>
+            <w:tr>
+              <w:tc>
+                <w:tcPr>
+                  <w:tcW w:w="548" w:type="dxa"/>
+                </w:tcPr>
+                <w:p>
+                  <w:pPr>
+                    <w:jc w:val="center"/>
+                    <w:rPr>
+                      <w:sz w:val="20"/>
+                      <w:szCs w:val="20"/>
+                    </w:rPr>
+                  </w:pPr>
+                  <w:r>
+                    <w:rPr>
+                      <w:sz w:val="20"/>
+                      <w:szCs w:val="20"/>
+                    </w:rPr>
+                    <w:t>1</w:t>
+                  </w:r>
+                </w:p>
+              </w:tc>
+              <w:tc>
+                <w:tcPr>
+                  <w:tcW w:w="548" w:type="dxa"/>
+                </w:tcPr>
+                <w:p>
+                  <w:pPr>
+                    <w:jc w:val="center"/>
+                    <w:rPr>
+                      <w:sz w:val="20"/>
+                      <w:szCs w:val="20"/>
+                    </w:rPr>
+                  </w:pPr>
+                  <w:r>
+                    <w:rPr>
+                      <w:sz w:val="20"/>
+                      <w:szCs w:val="20"/>
+                    </w:rPr>
+                    <w:t>18</w:t>
+                  </w:r>
+                </w:p>
+              </w:tc>
+              <w:tc>
+                <w:tcPr>
+                  <w:tcW w:w="548" w:type="dxa"/>
+                </w:tcPr>
+                <w:p>
+                  <w:pPr>
+                    <w:jc w:val="center"/>
+                    <w:rPr>
+                      <w:sz w:val="20"/>
+                      <w:szCs w:val="20"/>
+                    </w:rPr>
+                  </w:pPr>
+                  <w:r>
+                    <w:rPr>
+                      <w:sz w:val="20"/>
+                      <w:szCs w:val="20"/>
+                    </w:rPr>
+                    <w:t>339</w:t>
+                  </w:r>
+                </w:p>
+              </w:tc>
+            </w:tr>
+          </w:tbl>
           <w:p>
             <w:pPr>
               <w:jc w:val="center"/>
@@ -3850,188 +6223,6 @@
                 <w:szCs w:val="20"/>
               </w:rPr>
             </w:pPr>
-            <w:r>
-              <w:rPr>
-                <w:sz w:val="20"/>
-                <w:szCs w:val="20"/>
-              </w:rPr>
-              <w:t>0 324  60</w:t>
-            </w:r>
-          </w:p>
-          <w:p>
-            <w:pPr>
-              <w:jc w:val="center"/>
-              <w:rPr>
-                <w:sz w:val="20"/>
-                <w:szCs w:val="20"/>
-              </w:rPr>
-            </w:pPr>
-            <w:r>
-              <w:rPr>
-                <w:sz w:val="20"/>
-                <w:szCs w:val="20"/>
-              </w:rPr>
-              <w:t>1  18 332</w:t>
-            </w:r>
-          </w:p>
-        </w:tc>
-        <w:tc>
-          <w:tcPr>
-            <w:tcW w:w="1870" w:type="dxa"/>
-          </w:tcPr>
-          <w:p>
-            <w:pPr>
-              <w:jc w:val="center"/>
-              <w:rPr>
-                <w:sz w:val="20"/>
-                <w:szCs w:val="20"/>
-              </w:rPr>
-            </w:pPr>
-            <w:r>
-              <w:rPr>
-                <w:sz w:val="20"/>
-                <w:szCs w:val="20"/>
-              </w:rPr>
-              <w:t>pred   0   1</w:t>
-            </w:r>
-          </w:p>
-          <w:p>
-            <w:pPr>
-              <w:jc w:val="center"/>
-              <w:rPr>
-                <w:sz w:val="20"/>
-                <w:szCs w:val="20"/>
-              </w:rPr>
-            </w:pPr>
-            <w:r>
-              <w:rPr>
-                <w:sz w:val="20"/>
-                <w:szCs w:val="20"/>
-              </w:rPr>
-              <w:t>0 327  58</w:t>
-            </w:r>
-          </w:p>
-          <w:p>
-            <w:pPr>
-              <w:jc w:val="center"/>
-              <w:rPr>
-                <w:sz w:val="20"/>
-                <w:szCs w:val="20"/>
-              </w:rPr>
-            </w:pPr>
-            <w:r>
-              <w:rPr>
-                <w:sz w:val="20"/>
-                <w:szCs w:val="20"/>
-              </w:rPr>
-              <w:t>1  17 332</w:t>
-            </w:r>
-          </w:p>
-        </w:tc>
-        <w:tc>
-          <w:tcPr>
-            <w:tcW w:w="1870" w:type="dxa"/>
-          </w:tcPr>
-          <w:p>
-            <w:pPr>
-              <w:jc w:val="center"/>
-              <w:rPr>
-                <w:sz w:val="20"/>
-                <w:szCs w:val="20"/>
-              </w:rPr>
-            </w:pPr>
-            <w:r>
-              <w:rPr>
-                <w:sz w:val="20"/>
-                <w:szCs w:val="20"/>
-              </w:rPr>
-              <w:t>pred   0   1</w:t>
-            </w:r>
-          </w:p>
-          <w:p>
-            <w:pPr>
-              <w:jc w:val="center"/>
-              <w:rPr>
-                <w:sz w:val="20"/>
-                <w:szCs w:val="20"/>
-              </w:rPr>
-            </w:pPr>
-            <w:r>
-              <w:rPr>
-                <w:sz w:val="20"/>
-                <w:szCs w:val="20"/>
-              </w:rPr>
-              <w:t>0 321  62</w:t>
-            </w:r>
-          </w:p>
-          <w:p>
-            <w:pPr>
-              <w:jc w:val="center"/>
-              <w:rPr>
-                <w:sz w:val="20"/>
-                <w:szCs w:val="20"/>
-              </w:rPr>
-            </w:pPr>
-            <w:r>
-              <w:rPr>
-                <w:sz w:val="20"/>
-                <w:szCs w:val="20"/>
-              </w:rPr>
-              <w:t>1  15 336</w:t>
-            </w:r>
-          </w:p>
-        </w:tc>
-        <w:tc>
-          <w:tcPr>
-            <w:tcW w:w="1870" w:type="dxa"/>
-          </w:tcPr>
-          <w:p>
-            <w:pPr>
-              <w:jc w:val="center"/>
-              <w:rPr>
-                <w:sz w:val="20"/>
-                <w:szCs w:val="20"/>
-              </w:rPr>
-            </w:pPr>
-            <w:r>
-              <w:rPr>
-                <w:sz w:val="20"/>
-                <w:szCs w:val="20"/>
-              </w:rPr>
-              <w:t>pred   0   1</w:t>
-            </w:r>
-          </w:p>
-          <w:p>
-            <w:pPr>
-              <w:jc w:val="center"/>
-              <w:rPr>
-                <w:sz w:val="20"/>
-                <w:szCs w:val="20"/>
-              </w:rPr>
-            </w:pPr>
-            <w:r>
-              <w:rPr>
-                <w:sz w:val="20"/>
-                <w:szCs w:val="20"/>
-              </w:rPr>
-              <w:t>0 328  49</w:t>
-            </w:r>
-          </w:p>
-          <w:p>
-            <w:pPr>
-              <w:jc w:val="center"/>
-              <w:rPr>
-                <w:sz w:val="20"/>
-                <w:szCs w:val="20"/>
-              </w:rPr>
-            </w:pPr>
-            <w:r>
-              <w:rPr>
-                <w:sz w:val="20"/>
-                <w:szCs w:val="20"/>
-              </w:rPr>
-              <w:t>1  18 339</w:t>
-            </w:r>
           </w:p>
         </w:tc>
       </w:tr>
@@ -4496,6 +6687,7 @@
         <w:tabs>
           <w:tab w:val="left" w:pos="8012"/>
         </w:tabs>
+        <w:jc w:val="center"/>
         <w:rPr>
           <w:sz w:val="20"/>
           <w:szCs w:val="20"/>
@@ -4508,8 +6700,8 @@
           <w:szCs w:val="20"/>
         </w:rPr>
         <w:drawing>
-          <wp:inline distT="0" distB="0" distL="0" distR="0" wp14:anchorId="660F237C" wp14:editId="3C720576">
-            <wp:extent cx="1194178" cy="1194178"/>
+          <wp:inline distT="0" distB="0" distL="0" distR="0" wp14:anchorId="660F237C" wp14:editId="27CCF130">
+            <wp:extent cx="2094244" cy="2094244"/>
             <wp:effectExtent l="0" t="0" r="0" b="0"/>
             <wp:docPr id="18" name="Picture 18" descr="data_driving_predictive_models/Naive%20Bayes%20ROC%20validation%201.jpeg"/>
             <wp:cNvGraphicFramePr>
@@ -4540,7 +6732,7 @@
                   <pic:spPr bwMode="auto">
                     <a:xfrm>
                       <a:off x="0" y="0"/>
-                      <a:ext cx="1196069" cy="1196069"/>
+                      <a:ext cx="2102423" cy="2102423"/>
                     </a:xfrm>
                     <a:prstGeom prst="rect">
                       <a:avLst/>
@@ -4563,9 +6755,9 @@
           <w:szCs w:val="20"/>
         </w:rPr>
         <w:drawing>
-          <wp:inline distT="0" distB="0" distL="0" distR="0" wp14:anchorId="6864F26A" wp14:editId="180E781E">
-            <wp:extent cx="1211202" cy="1211202"/>
-            <wp:effectExtent l="0" t="0" r="8255" b="8255"/>
+          <wp:inline distT="0" distB="0" distL="0" distR="0" wp14:anchorId="6864F26A" wp14:editId="59C0EEC9">
+            <wp:extent cx="2059940" cy="2059940"/>
+            <wp:effectExtent l="0" t="0" r="0" b="0"/>
             <wp:docPr id="19" name="Picture 19" descr="data_driving_predictive_models/Naive%20Bayes%20ROC%20validation%202.jpeg"/>
             <wp:cNvGraphicFramePr>
               <a:graphicFrameLocks xmlns:a="http://schemas.openxmlformats.org/drawingml/2006/main" noChangeAspect="1"/>
@@ -4595,7 +6787,7 @@
                   <pic:spPr bwMode="auto">
                     <a:xfrm>
                       <a:off x="0" y="0"/>
-                      <a:ext cx="1232910" cy="1232910"/>
+                      <a:ext cx="2114252" cy="2114252"/>
                     </a:xfrm>
                     <a:prstGeom prst="rect">
                       <a:avLst/>
@@ -4611,6 +6803,18 @@
           </wp:inline>
         </w:drawing>
       </w:r>
+    </w:p>
+    <w:p>
+      <w:pPr>
+        <w:tabs>
+          <w:tab w:val="left" w:pos="8012"/>
+        </w:tabs>
+        <w:jc w:val="center"/>
+        <w:rPr>
+          <w:sz w:val="20"/>
+          <w:szCs w:val="20"/>
+        </w:rPr>
+      </w:pPr>
       <w:r>
         <w:rPr>
           <w:noProof/>
@@ -4618,9 +6822,9 @@
           <w:szCs w:val="20"/>
         </w:rPr>
         <w:drawing>
-          <wp:inline distT="0" distB="0" distL="0" distR="0" wp14:anchorId="19C5BF03" wp14:editId="35BCD5D6">
-            <wp:extent cx="1182275" cy="1182275"/>
-            <wp:effectExtent l="0" t="0" r="12065" b="12065"/>
+          <wp:inline distT="0" distB="0" distL="0" distR="0" wp14:anchorId="19C5BF03" wp14:editId="2FB56D14">
+            <wp:extent cx="2288540" cy="2288540"/>
+            <wp:effectExtent l="0" t="0" r="0" b="0"/>
             <wp:docPr id="20" name="Picture 20" descr="data_driving_predictive_models/Naive%20Bayes%20ROC%20validation%203.jpeg"/>
             <wp:cNvGraphicFramePr>
               <a:graphicFrameLocks xmlns:a="http://schemas.openxmlformats.org/drawingml/2006/main" noChangeAspect="1"/>
@@ -4650,7 +6854,7 @@
                   <pic:spPr bwMode="auto">
                     <a:xfrm>
                       <a:off x="0" y="0"/>
-                      <a:ext cx="1204013" cy="1204013"/>
+                      <a:ext cx="2348334" cy="2348334"/>
                     </a:xfrm>
                     <a:prstGeom prst="rect">
                       <a:avLst/>
@@ -4673,9 +6877,9 @@
           <w:szCs w:val="20"/>
         </w:rPr>
         <w:drawing>
-          <wp:inline distT="0" distB="0" distL="0" distR="0" wp14:anchorId="27E10413" wp14:editId="20257C63">
-            <wp:extent cx="1072583" cy="1072583"/>
-            <wp:effectExtent l="0" t="0" r="0" b="0"/>
+          <wp:inline distT="0" distB="0" distL="0" distR="0" wp14:anchorId="27E10413" wp14:editId="3BA5E6AA">
+            <wp:extent cx="2280258" cy="2280258"/>
+            <wp:effectExtent l="0" t="0" r="6350" b="6350"/>
             <wp:docPr id="21" name="Picture 21" descr="data_driving_predictive_models/Naive%20Bayes%20ROC%20validation%204.jpeg"/>
             <wp:cNvGraphicFramePr>
               <a:graphicFrameLocks xmlns:a="http://schemas.openxmlformats.org/drawingml/2006/main" noChangeAspect="1"/>
@@ -4705,7 +6909,7 @@
                   <pic:spPr bwMode="auto">
                     <a:xfrm>
                       <a:off x="0" y="0"/>
-                      <a:ext cx="1073650" cy="1073650"/>
+                      <a:ext cx="2330684" cy="2330684"/>
                     </a:xfrm>
                     <a:prstGeom prst="rect">
                       <a:avLst/>
@@ -4728,8 +6932,8 @@
           <w:szCs w:val="20"/>
         </w:rPr>
         <w:drawing>
-          <wp:inline distT="0" distB="0" distL="0" distR="0" wp14:anchorId="2403D493" wp14:editId="468FB998">
-            <wp:extent cx="1072583" cy="1072583"/>
+          <wp:inline distT="0" distB="0" distL="0" distR="0" wp14:anchorId="2403D493" wp14:editId="1604599E">
+            <wp:extent cx="2517140" cy="2517140"/>
             <wp:effectExtent l="0" t="0" r="0" b="0"/>
             <wp:docPr id="23" name="Picture 23" descr="data_driving_predictive_models/Naive%20Bayes%20ROC%20validation%205.jpeg"/>
             <wp:cNvGraphicFramePr>
@@ -4760,7 +6964,7 @@
                   <pic:spPr bwMode="auto">
                     <a:xfrm>
                       <a:off x="0" y="0"/>
-                      <a:ext cx="1073629" cy="1073629"/>
+                      <a:ext cx="2569168" cy="2569168"/>
                     </a:xfrm>
                     <a:prstGeom prst="rect">
                       <a:avLst/>
@@ -4819,8 +7023,6 @@
         </w:rPr>
         <w:t xml:space="preserve"> less as well, which is also evident by precision and recall</w:t>
       </w:r>
-      <w:bookmarkStart w:id="0" w:name="_GoBack"/>
-      <w:bookmarkEnd w:id="0"/>
       <w:r>
         <w:rPr>
           <w:sz w:val="20"/>

</xml_diff>